<commit_message>
big update, overhaul of content
</commit_message>
<xml_diff>
--- a/assets/docs/brian_runk_resume.docx
+++ b/assets/docs/brian_runk_resume.docx
@@ -5,7 +5,6 @@
     <w:p>
       <w:pPr>
         <w:pStyle w:val="Body A"/>
-        <w:bidi w:val="0"/>
         <w:rPr>
           <w:rFonts w:ascii="Avenir Heavy" w:cs="Avenir Heavy" w:hAnsi="Avenir Heavy" w:eastAsia="Avenir Heavy"/>
         </w:rPr>
@@ -22,7 +21,6 @@
     <w:p>
       <w:pPr>
         <w:pStyle w:val="Body A"/>
-        <w:bidi w:val="0"/>
         <w:rPr>
           <w:rFonts w:ascii="Avenir Heavy" w:cs="Avenir Heavy" w:hAnsi="Avenir Heavy" w:eastAsia="Avenir Heavy"/>
           <w:outline w:val="0"/>
@@ -159,8 +157,35 @@
             </w14:solidFill>
           </w14:textFill>
         </w:rPr>
-        <w:t>Nov 2019 - present</w:t>
-        <w:tab/>
+        <w:t xml:space="preserve">Nov 2019 - </w:t>
+      </w:r>
+      <w:r>
+        <w:rPr>
+          <w:outline w:val="0"/>
+          <w:color w:val="313131"/>
+          <w:u w:color="313131"/>
+          <w:rtl w:val="0"/>
+          <w:lang w:val="en-US"/>
+          <w14:textFill>
+            <w14:solidFill>
+              <w14:srgbClr w14:val="313131"/>
+            </w14:solidFill>
+          </w14:textFill>
+        </w:rPr>
+        <w:t>Mar 2023</w:t>
+      </w:r>
+      <w:r>
+        <w:rPr>
+          <w:outline w:val="0"/>
+          <w:color w:val="313131"/>
+          <w:u w:color="313131"/>
+          <w:rtl w:val="0"/>
+          <w14:textFill>
+            <w14:solidFill>
+              <w14:srgbClr w14:val="313131"/>
+            </w14:solidFill>
+          </w14:textFill>
+        </w:rPr>
         <w:tab/>
         <w:tab/>
         <w:tab/>
@@ -191,7 +216,11 @@
           <w:ilvl w:val="0"/>
           <w:numId w:val="2"/>
         </w:numPr>
-        <w:rPr>
+        <w:bidi w:val="0"/>
+        <w:ind w:right="0"/>
+        <w:jc w:val="left"/>
+        <w:rPr>
+          <w:rtl w:val="0"/>
           <w:lang w:val="en-US"/>
         </w:rPr>
       </w:pPr>
@@ -218,31 +247,17 @@
           <w:ilvl w:val="0"/>
           <w:numId w:val="4"/>
         </w:numPr>
-        <w:bidi w:val="0"/>
-      </w:pPr>
-      <w:r>
-        <w:rPr>
-          <w:u w:color="404040"/>
-          <w:rtl w:val="0"/>
-          <w:lang w:val="en-US"/>
-        </w:rPr>
-        <w:t xml:space="preserve">Led the adoption of a </w:t>
-      </w:r>
-      <w:r>
-        <w:rPr>
-          <w:u w:color="404040"/>
-          <w:rtl w:val="0"/>
-          <w:lang w:val="en-US"/>
-        </w:rPr>
-        <w:t xml:space="preserve">new software stack utilizing </w:t>
-      </w:r>
-      <w:r>
-        <w:rPr>
-          <w:u w:color="404040"/>
-          <w:rtl w:val="0"/>
-          <w:lang w:val="en-US"/>
-        </w:rPr>
-        <w:t>React</w:t>
+        <w:rPr>
+          <w:lang w:val="en-US"/>
+        </w:rPr>
+      </w:pPr>
+      <w:r>
+        <w:rPr>
+          <w:u w:color="404040"/>
+          <w:rtl w:val="0"/>
+          <w:lang w:val="en-US"/>
+        </w:rPr>
+        <w:t>Led the adoption of a new software stack utilizing React</w:t>
       </w:r>
       <w:r>
         <w:rPr>
@@ -260,47 +275,27 @@
           <w:rtl w:val="0"/>
           <w:lang w:val="en-US"/>
         </w:rPr>
-        <w:t>Phoenix/Elixi</w:t>
-      </w:r>
-      <w:r>
-        <w:rPr>
-          <w:u w:color="404040"/>
-          <w:rtl w:val="0"/>
-          <w:lang w:val="en-US"/>
-        </w:rPr>
-        <w:t xml:space="preserve">r, and </w:t>
-      </w:r>
-      <w:r>
-        <w:rPr>
-          <w:u w:color="404040"/>
-          <w:rtl w:val="0"/>
-          <w:lang w:val="en-US"/>
-        </w:rPr>
-        <w:t>Postgre</w:t>
-      </w:r>
-      <w:r>
-        <w:rPr>
-          <w:u w:color="404040"/>
-          <w:rtl w:val="0"/>
-          <w:lang w:val="en-US"/>
-        </w:rPr>
-        <w:t>s</w:t>
-      </w:r>
-      <w:r>
-        <w:rPr>
-          <w:u w:color="404040"/>
-          <w:rtl w:val="0"/>
-          <w:lang w:val="en-US"/>
-        </w:rPr>
-        <w:t>SQ</w:t>
-      </w:r>
-      <w:r>
-        <w:rPr>
-          <w:u w:color="404040"/>
-          <w:rtl w:val="0"/>
-          <w:lang w:val="en-US"/>
-        </w:rPr>
-        <w:t>L.</w:t>
+        <w:t>Phoenix/Elixir, and PostgresSQL.</w:t>
+      </w:r>
+    </w:p>
+    <w:p>
+      <w:pPr>
+        <w:pStyle w:val="Body A"/>
+        <w:numPr>
+          <w:ilvl w:val="0"/>
+          <w:numId w:val="4"/>
+        </w:numPr>
+        <w:rPr>
+          <w:lang w:val="en-US"/>
+        </w:rPr>
+      </w:pPr>
+      <w:r>
+        <w:rPr>
+          <w:u w:color="404040"/>
+          <w:rtl w:val="0"/>
+          <w:lang w:val="en-US"/>
+        </w:rPr>
+        <w:t>Managed the architecture and development of SparkOS, a platform to streamline the implementation of energy efficiency projects.</w:t>
       </w:r>
     </w:p>
     <w:p>
@@ -311,17 +306,49 @@
           <w:numId w:val="4"/>
         </w:numPr>
         <w:bidi w:val="0"/>
-      </w:pPr>
-      <w:r>
-        <w:rPr>
-          <w:u w:color="404040"/>
-          <w:rtl w:val="0"/>
-          <w:lang w:val="en-US"/>
-        </w:rPr>
-        <w:t>Managed the architecture</w:t>
-      </w:r>
-      <w:r>
-        <w:rPr>
+        <w:ind w:right="0"/>
+        <w:jc w:val="left"/>
+        <w:rPr>
+          <w:b w:val="1"/>
+          <w:bCs w:val="1"/>
+          <w:rtl w:val="0"/>
+          <w:lang w:val="en-US"/>
+        </w:rPr>
+      </w:pPr>
+      <w:r>
+        <w:rPr>
+          <w:b w:val="0"/>
+          <w:bCs w:val="0"/>
+          <w:u w:color="404040"/>
+          <w:rtl w:val="0"/>
+          <w:lang w:val="en-US"/>
+        </w:rPr>
+        <w:t>Oversaw the design of Sparkfund</w:t>
+      </w:r>
+      <w:r>
+        <w:rPr>
+          <w:b w:val="0"/>
+          <w:bCs w:val="0"/>
+          <w:u w:color="404040"/>
+          <w:rtl w:val="0"/>
+          <w:lang w:val="en-US"/>
+        </w:rPr>
+        <w:t>’</w:t>
+      </w:r>
+      <w:r>
+        <w:rPr>
+          <w:b w:val="0"/>
+          <w:bCs w:val="0"/>
+          <w:u w:color="404040"/>
+          <w:rtl w:val="0"/>
+          <w:lang w:val="en-US"/>
+        </w:rPr>
+        <w:t>s Internet of Things (IoT)</w:t>
+      </w:r>
+      <w:r>
+        <w:rPr>
+          <w:b w:val="1"/>
+          <w:bCs w:val="1"/>
           <w:u w:color="404040"/>
           <w:rtl w:val="0"/>
           <w:lang w:val="en-US"/>
@@ -330,27 +357,61 @@
       </w:r>
       <w:r>
         <w:rPr>
-          <w:u w:color="404040"/>
-          <w:rtl w:val="0"/>
-          <w:lang w:val="en-US"/>
-        </w:rPr>
-        <w:t xml:space="preserve">and development </w:t>
-      </w:r>
-      <w:r>
-        <w:rPr>
-          <w:u w:color="404040"/>
-          <w:rtl w:val="0"/>
-          <w:lang w:val="en-US"/>
-        </w:rPr>
-        <w:t xml:space="preserve">of </w:t>
-      </w:r>
-      <w:r>
-        <w:rPr>
-          <w:u w:color="404040"/>
-          <w:rtl w:val="0"/>
-          <w:lang w:val="en-US"/>
-        </w:rPr>
-        <w:t>SparkOS, a platform to streamline the implementation of energy efficiency projects.</w:t>
+          <w:b w:val="0"/>
+          <w:bCs w:val="0"/>
+          <w:u w:color="404040"/>
+          <w:rtl w:val="0"/>
+          <w:lang w:val="en-US"/>
+        </w:rPr>
+        <w:t>data pipeline, automated equipment assessment and ongoing monitoring.</w:t>
+      </w:r>
+    </w:p>
+    <w:p>
+      <w:pPr>
+        <w:pStyle w:val="Body A"/>
+        <w:numPr>
+          <w:ilvl w:val="0"/>
+          <w:numId w:val="2"/>
+        </w:numPr>
+        <w:bidi w:val="0"/>
+        <w:ind w:right="0"/>
+        <w:jc w:val="left"/>
+        <w:rPr>
+          <w:rtl w:val="0"/>
+          <w:lang w:val="en-US"/>
+        </w:rPr>
+      </w:pPr>
+      <w:r>
+        <w:rPr>
+          <w:u w:color="404040"/>
+          <w:rtl w:val="0"/>
+          <w:lang w:val="en-US"/>
+        </w:rPr>
+        <w:t>Introduced Agile methodologies into the Product Development Lifecycle, enabling a highly collaborative, cross-team project flow.</w:t>
+      </w:r>
+    </w:p>
+    <w:p>
+      <w:pPr>
+        <w:pStyle w:val="Body A"/>
+        <w:numPr>
+          <w:ilvl w:val="0"/>
+          <w:numId w:val="2"/>
+        </w:numPr>
+        <w:bidi w:val="0"/>
+        <w:ind w:right="0"/>
+        <w:jc w:val="left"/>
+        <w:rPr>
+          <w:rtl w:val="0"/>
+          <w:lang w:val="en-US"/>
+        </w:rPr>
+      </w:pPr>
+      <w:r>
+        <w:rPr>
+          <w:u w:color="404040"/>
+          <w:rtl w:val="0"/>
+          <w:lang w:val="en-US"/>
+        </w:rPr>
+        <w:t>Coordinated quarterly roadmaps with executives and stakeholders to ensure shared expectations on progress and predictable delivery dates.</w:t>
       </w:r>
     </w:p>
     <w:p>
@@ -361,100 +422,16 @@
           <w:numId w:val="4"/>
         </w:numPr>
         <w:rPr>
-          <w:b w:val="1"/>
-          <w:bCs w:val="1"/>
-          <w:lang w:val="en-US"/>
-        </w:rPr>
-      </w:pPr>
-      <w:r>
-        <w:rPr>
-          <w:b w:val="0"/>
-          <w:bCs w:val="0"/>
-          <w:u w:color="404040"/>
-          <w:rtl w:val="0"/>
-          <w:lang w:val="en-US"/>
-        </w:rPr>
-        <w:t xml:space="preserve">Oversaw the </w:t>
-      </w:r>
-      <w:r>
-        <w:rPr>
-          <w:b w:val="0"/>
-          <w:bCs w:val="0"/>
-          <w:u w:color="404040"/>
-          <w:rtl w:val="0"/>
-          <w:lang w:val="en-US"/>
-        </w:rPr>
-        <w:t xml:space="preserve">design </w:t>
-      </w:r>
-      <w:r>
-        <w:rPr>
-          <w:b w:val="0"/>
-          <w:bCs w:val="0"/>
-          <w:u w:color="404040"/>
-          <w:rtl w:val="0"/>
-          <w:lang w:val="en-US"/>
-        </w:rPr>
-        <w:t>of Sparkfund</w:t>
-      </w:r>
-      <w:r>
-        <w:rPr>
-          <w:b w:val="0"/>
-          <w:bCs w:val="0"/>
-          <w:u w:color="404040"/>
-          <w:rtl w:val="0"/>
-          <w:lang w:val="en-US"/>
-        </w:rPr>
-        <w:t>’</w:t>
-      </w:r>
-      <w:r>
-        <w:rPr>
-          <w:b w:val="0"/>
-          <w:bCs w:val="0"/>
-          <w:u w:color="404040"/>
-          <w:rtl w:val="0"/>
-          <w:lang w:val="en-US"/>
-        </w:rPr>
-        <w:t>s Internet of Things</w:t>
-      </w:r>
-      <w:r>
-        <w:rPr>
-          <w:b w:val="0"/>
-          <w:bCs w:val="0"/>
-          <w:u w:color="404040"/>
-          <w:rtl w:val="0"/>
-          <w:lang w:val="en-US"/>
-        </w:rPr>
-        <w:t xml:space="preserve"> (IoT)</w:t>
-      </w:r>
-      <w:r>
-        <w:rPr>
-          <w:b w:val="1"/>
-          <w:bCs w:val="1"/>
-          <w:u w:color="404040"/>
-          <w:rtl w:val="0"/>
-          <w:lang w:val="en-US"/>
-        </w:rPr>
-        <w:t xml:space="preserve"> </w:t>
-      </w:r>
-      <w:r>
-        <w:rPr>
-          <w:b w:val="0"/>
-          <w:bCs w:val="0"/>
-          <w:u w:color="404040"/>
-          <w:rtl w:val="0"/>
-          <w:lang w:val="en-US"/>
-        </w:rPr>
-        <w:t>data pipeline</w:t>
-      </w:r>
-      <w:r>
-        <w:rPr>
-          <w:b w:val="0"/>
-          <w:bCs w:val="0"/>
-          <w:u w:color="404040"/>
-          <w:rtl w:val="0"/>
-          <w:lang w:val="en-US"/>
-        </w:rPr>
-        <w:t>, automated equipment assessment and ongoing monitoring.</w:t>
+          <w:lang w:val="en-US"/>
+        </w:rPr>
+      </w:pPr>
+      <w:r>
+        <w:rPr>
+          <w:u w:color="404040"/>
+          <w:rtl w:val="0"/>
+          <w:lang w:val="en-US"/>
+        </w:rPr>
+        <w:t>Established bi-weekly, cross-functional checkins organized around ongoing project tracks.</w:t>
       </w:r>
     </w:p>
     <w:p>
@@ -462,7 +439,7 @@
         <w:pStyle w:val="Body A"/>
         <w:numPr>
           <w:ilvl w:val="0"/>
-          <w:numId w:val="2"/>
+          <w:numId w:val="4"/>
         </w:numPr>
         <w:rPr>
           <w:lang w:val="en-US"/>
@@ -474,47 +451,7 @@
           <w:rtl w:val="0"/>
           <w:lang w:val="en-US"/>
         </w:rPr>
-        <w:t xml:space="preserve">Introduced Agile </w:t>
-      </w:r>
-      <w:r>
-        <w:rPr>
-          <w:u w:color="404040"/>
-          <w:rtl w:val="0"/>
-          <w:lang w:val="en-US"/>
-        </w:rPr>
-        <w:t>methodologies</w:t>
-      </w:r>
-      <w:r>
-        <w:rPr>
-          <w:u w:color="404040"/>
-          <w:rtl w:val="0"/>
-          <w:lang w:val="en-US"/>
-        </w:rPr>
-        <w:t xml:space="preserve"> into the </w:t>
-      </w:r>
-      <w:r>
-        <w:rPr>
-          <w:u w:color="404040"/>
-          <w:rtl w:val="0"/>
-          <w:lang w:val="en-US"/>
-        </w:rPr>
-        <w:t>Product Development Lifecycle, enabling</w:t>
-      </w:r>
-      <w:r>
-        <w:rPr>
-          <w:u w:color="404040"/>
-          <w:rtl w:val="0"/>
-          <w:lang w:val="en-US"/>
-        </w:rPr>
-        <w:t xml:space="preserve"> a highly collaborative, cross-team project flow</w:t>
-      </w:r>
-      <w:r>
-        <w:rPr>
-          <w:u w:color="404040"/>
-          <w:rtl w:val="0"/>
-          <w:lang w:val="en-US"/>
-        </w:rPr>
-        <w:t>.</w:t>
+        <w:t>Created an information management strategy, making data available for both operational needs and business intelligence.</w:t>
       </w:r>
     </w:p>
     <w:p>
@@ -522,7 +459,7 @@
         <w:pStyle w:val="Body A"/>
         <w:numPr>
           <w:ilvl w:val="0"/>
-          <w:numId w:val="2"/>
+          <w:numId w:val="4"/>
         </w:numPr>
         <w:rPr>
           <w:lang w:val="en-US"/>
@@ -534,63 +471,67 @@
           <w:rtl w:val="0"/>
           <w:lang w:val="en-US"/>
         </w:rPr>
-        <w:t>C</w:t>
-      </w:r>
-      <w:r>
-        <w:rPr>
-          <w:u w:color="404040"/>
-          <w:rtl w:val="0"/>
-          <w:lang w:val="en-US"/>
-        </w:rPr>
-        <w:t>oordinated quarterly roadmaps with executive</w:t>
-      </w:r>
-      <w:r>
-        <w:rPr>
-          <w:u w:color="404040"/>
-          <w:rtl w:val="0"/>
-          <w:lang w:val="en-US"/>
-        </w:rPr>
-        <w:t>s</w:t>
-      </w:r>
-      <w:r>
-        <w:rPr>
-          <w:u w:color="404040"/>
-          <w:rtl w:val="0"/>
-          <w:lang w:val="en-US"/>
-        </w:rPr>
-        <w:t xml:space="preserve"> and</w:t>
-      </w:r>
-      <w:r>
-        <w:rPr>
-          <w:u w:color="404040"/>
-          <w:rtl w:val="0"/>
-          <w:lang w:val="en-US"/>
-        </w:rPr>
-        <w:t xml:space="preserve"> stakeholders to </w:t>
-      </w:r>
-      <w:r>
-        <w:rPr>
-          <w:u w:color="404040"/>
-          <w:rtl w:val="0"/>
-          <w:lang w:val="en-US"/>
-        </w:rPr>
-        <w:t>ensure shared expectations</w:t>
-      </w:r>
-      <w:r>
-        <w:rPr>
-          <w:u w:color="404040"/>
-          <w:rtl w:val="0"/>
-          <w:lang w:val="en-US"/>
-        </w:rPr>
-        <w:t xml:space="preserve"> </w:t>
-      </w:r>
-      <w:r>
-        <w:rPr>
-          <w:u w:color="404040"/>
-          <w:rtl w:val="0"/>
-          <w:lang w:val="en-US"/>
-        </w:rPr>
-        <w:t>on progress and predictable delivery dates.</w:t>
+        <w:t>Instituted a review process for third-party software integrations and support for internal operations and tooling.</w:t>
+      </w:r>
+    </w:p>
+    <w:p>
+      <w:pPr>
+        <w:pStyle w:val="Body A"/>
+        <w:numPr>
+          <w:ilvl w:val="0"/>
+          <w:numId w:val="4"/>
+        </w:numPr>
+        <w:rPr>
+          <w:lang w:val="en-US"/>
+        </w:rPr>
+      </w:pPr>
+      <w:r>
+        <w:rPr>
+          <w:u w:color="404040"/>
+          <w:rtl w:val="0"/>
+          <w:lang w:val="en-US"/>
+        </w:rPr>
+        <w:t>Made time for the creation and updating of documentation, testing, CI/CD, site alerting &amp; monitoring, metrics collection and reporting.</w:t>
+      </w:r>
+    </w:p>
+    <w:p>
+      <w:pPr>
+        <w:pStyle w:val="Body A"/>
+        <w:numPr>
+          <w:ilvl w:val="0"/>
+          <w:numId w:val="4"/>
+        </w:numPr>
+        <w:rPr>
+          <w:lang w:val="en-US"/>
+        </w:rPr>
+      </w:pPr>
+      <w:r>
+        <w:rPr>
+          <w:u w:color="404040"/>
+          <w:rtl w:val="0"/>
+          <w:lang w:val="en-US"/>
+        </w:rPr>
+        <w:t>Responsible for budgets covering company-wide software expenses as well as development costs and staffing.for technical teams</w:t>
+      </w:r>
+    </w:p>
+    <w:p>
+      <w:pPr>
+        <w:pStyle w:val="Body A"/>
+        <w:numPr>
+          <w:ilvl w:val="0"/>
+          <w:numId w:val="4"/>
+        </w:numPr>
+        <w:rPr>
+          <w:lang w:val="en-US"/>
+        </w:rPr>
+      </w:pPr>
+      <w:r>
+        <w:rPr>
+          <w:u w:color="404040"/>
+          <w:rtl w:val="0"/>
+          <w:lang w:val="en-US"/>
+        </w:rPr>
+        <w:t>Took on all phases of hiring: drafting job postings, scheduling interviews, coordinating offers.</w:t>
       </w:r>
     </w:p>
     <w:p>
@@ -601,14 +542,90 @@
           <w:numId w:val="4"/>
         </w:numPr>
         <w:bidi w:val="0"/>
-      </w:pPr>
-      <w:r>
-        <w:rPr>
-          <w:u w:color="404040"/>
-          <w:rtl w:val="0"/>
-          <w:lang w:val="en-US"/>
-        </w:rPr>
-        <w:t>Established bi-weekly, cross-functional checkins organized around ongoing project tracks.</w:t>
+        <w:ind w:right="0"/>
+        <w:jc w:val="left"/>
+        <w:rPr>
+          <w:i w:val="1"/>
+          <w:iCs w:val="1"/>
+          <w:rtl w:val="0"/>
+          <w:lang w:val="en-US"/>
+        </w:rPr>
+      </w:pPr>
+      <w:r>
+        <w:rPr>
+          <w:i w:val="0"/>
+          <w:iCs w:val="0"/>
+          <w:u w:color="404040"/>
+          <w:rtl w:val="0"/>
+          <w:lang w:val="en-US"/>
+        </w:rPr>
+        <w:t>Handled the team</w:t>
+      </w:r>
+      <w:r>
+        <w:rPr>
+          <w:i w:val="0"/>
+          <w:iCs w:val="0"/>
+          <w:u w:color="404040"/>
+          <w:rtl w:val="0"/>
+          <w:lang w:val="en-US"/>
+        </w:rPr>
+        <w:t>’</w:t>
+      </w:r>
+      <w:r>
+        <w:rPr>
+          <w:i w:val="0"/>
+          <w:iCs w:val="0"/>
+          <w:u w:color="404040"/>
+          <w:rtl w:val="0"/>
+          <w:lang w:val="en-US"/>
+        </w:rPr>
+        <w:t>s outsourced IT vendor relationships on a day-to-day and contract negotiation basis</w:t>
+      </w:r>
+      <w:r>
+        <w:rPr>
+          <w:i w:val="1"/>
+          <w:iCs w:val="1"/>
+          <w:u w:color="404040"/>
+          <w:rtl w:val="0"/>
+          <w:lang w:val="en-US"/>
+        </w:rPr>
+        <w:t>.</w:t>
+      </w:r>
+    </w:p>
+    <w:p>
+      <w:pPr>
+        <w:pStyle w:val="Body A"/>
+        <w:numPr>
+          <w:ilvl w:val="0"/>
+          <w:numId w:val="4"/>
+        </w:numPr>
+        <w:rPr>
+          <w:lang w:val="en-US"/>
+        </w:rPr>
+      </w:pPr>
+      <w:r>
+        <w:rPr>
+          <w:u w:color="404040"/>
+          <w:rtl w:val="0"/>
+          <w:lang w:val="en-US"/>
+        </w:rPr>
+        <w:t>Led upgrade of Sparkfund</w:t>
+      </w:r>
+      <w:r>
+        <w:rPr>
+          <w:u w:color="404040"/>
+          <w:rtl w:val="0"/>
+          <w:lang w:val="en-US"/>
+        </w:rPr>
+        <w:t>’</w:t>
+      </w:r>
+      <w:r>
+        <w:rPr>
+          <w:u w:color="404040"/>
+          <w:rtl w:val="0"/>
+          <w:lang w:val="en-US"/>
+        </w:rPr>
+        <w:t>s security posture, overhauling policies and instituting an SDLC to prepare for SOC1/SOC2 compliance.</w:t>
       </w:r>
     </w:p>
     <w:p>
@@ -619,310 +636,14 @@
           <w:numId w:val="4"/>
         </w:numPr>
         <w:bidi w:val="0"/>
-      </w:pPr>
-      <w:r>
-        <w:rPr>
-          <w:u w:color="404040"/>
-          <w:rtl w:val="0"/>
-          <w:lang w:val="en-US"/>
-        </w:rPr>
-        <w:t xml:space="preserve">Created an information management strategy, making </w:t>
-      </w:r>
-      <w:r>
-        <w:rPr>
-          <w:u w:color="404040"/>
-          <w:rtl w:val="0"/>
-          <w:lang w:val="en-US"/>
-        </w:rPr>
-        <w:t>data available f</w:t>
-      </w:r>
-      <w:r>
-        <w:rPr>
-          <w:u w:color="404040"/>
-          <w:rtl w:val="0"/>
-          <w:lang w:val="en-US"/>
-        </w:rPr>
-        <w:t>or</w:t>
-      </w:r>
-      <w:r>
-        <w:rPr>
-          <w:u w:color="404040"/>
-          <w:rtl w:val="0"/>
-          <w:lang w:val="en-US"/>
-        </w:rPr>
-        <w:t xml:space="preserve"> </w:t>
-      </w:r>
-      <w:r>
-        <w:rPr>
-          <w:u w:color="404040"/>
-          <w:rtl w:val="0"/>
-          <w:lang w:val="en-US"/>
-        </w:rPr>
-        <w:t>both</w:t>
-      </w:r>
-      <w:r>
-        <w:rPr>
-          <w:u w:color="404040"/>
-          <w:rtl w:val="0"/>
-          <w:lang w:val="en-US"/>
-        </w:rPr>
-        <w:t xml:space="preserve"> operational</w:t>
-      </w:r>
-      <w:r>
-        <w:rPr>
-          <w:u w:color="404040"/>
-          <w:rtl w:val="0"/>
-          <w:lang w:val="en-US"/>
-        </w:rPr>
-        <w:t xml:space="preserve"> needs</w:t>
-      </w:r>
-      <w:r>
-        <w:rPr>
-          <w:u w:color="404040"/>
-          <w:rtl w:val="0"/>
-          <w:lang w:val="en-US"/>
-        </w:rPr>
-        <w:t xml:space="preserve"> and business intelligence</w:t>
-      </w:r>
-      <w:r>
-        <w:rPr>
-          <w:u w:color="404040"/>
-          <w:rtl w:val="0"/>
-          <w:lang w:val="en-US"/>
-        </w:rPr>
-        <w:t>.</w:t>
-      </w:r>
-    </w:p>
-    <w:p>
-      <w:pPr>
-        <w:pStyle w:val="Body A"/>
-        <w:numPr>
-          <w:ilvl w:val="0"/>
-          <w:numId w:val="4"/>
-        </w:numPr>
-        <w:bidi w:val="0"/>
-      </w:pPr>
-      <w:r>
-        <w:rPr>
-          <w:u w:color="404040"/>
-          <w:rtl w:val="0"/>
-          <w:lang w:val="en-US"/>
-        </w:rPr>
-        <w:t xml:space="preserve">Instituted a review process for </w:t>
-      </w:r>
-      <w:r>
-        <w:rPr>
-          <w:u w:color="404040"/>
-          <w:rtl w:val="0"/>
-          <w:lang w:val="en-US"/>
-        </w:rPr>
-        <w:t>third-party software integrations</w:t>
-      </w:r>
-      <w:r>
-        <w:rPr>
-          <w:u w:color="404040"/>
-          <w:rtl w:val="0"/>
-          <w:lang w:val="en-US"/>
-        </w:rPr>
-        <w:t xml:space="preserve"> and support for internal operations and tooling.</w:t>
-      </w:r>
-    </w:p>
-    <w:p>
-      <w:pPr>
-        <w:pStyle w:val="Body A"/>
-        <w:numPr>
-          <w:ilvl w:val="0"/>
-          <w:numId w:val="4"/>
-        </w:numPr>
-        <w:bidi w:val="0"/>
-      </w:pPr>
-      <w:r>
-        <w:rPr>
-          <w:u w:color="404040"/>
-          <w:rtl w:val="0"/>
-          <w:lang w:val="en-US"/>
-        </w:rPr>
-        <w:t>Made time for the creation and updating of documentation, testing, CI/CD, site alerting &amp; monitoring, metrics collection and reporting.</w:t>
-      </w:r>
-    </w:p>
-    <w:p>
-      <w:pPr>
-        <w:pStyle w:val="Body A"/>
-        <w:numPr>
-          <w:ilvl w:val="0"/>
-          <w:numId w:val="4"/>
-        </w:numPr>
-        <w:bidi w:val="0"/>
-      </w:pPr>
-      <w:r>
-        <w:rPr>
-          <w:u w:color="404040"/>
-          <w:rtl w:val="0"/>
-          <w:lang w:val="en-US"/>
-        </w:rPr>
-        <w:t>Responsible for budgets covering company-wide software expenses as well as development costs and staffing.for technical teams</w:t>
-      </w:r>
-    </w:p>
-    <w:p>
-      <w:pPr>
-        <w:pStyle w:val="Body A"/>
-        <w:numPr>
-          <w:ilvl w:val="0"/>
-          <w:numId w:val="4"/>
-        </w:numPr>
-        <w:bidi w:val="0"/>
-      </w:pPr>
-      <w:r>
-        <w:rPr>
-          <w:u w:color="404040"/>
-          <w:rtl w:val="0"/>
-          <w:lang w:val="en-US"/>
-        </w:rPr>
-        <w:t>Took on all phases of hiring: drafting job postings, scheduling interviews, coordinating offers.</w:t>
-      </w:r>
-    </w:p>
-    <w:p>
-      <w:pPr>
-        <w:pStyle w:val="Body A"/>
-        <w:numPr>
-          <w:ilvl w:val="0"/>
-          <w:numId w:val="4"/>
-        </w:numPr>
-        <w:rPr>
-          <w:i w:val="1"/>
-          <w:iCs w:val="1"/>
-          <w:lang w:val="en-US"/>
-        </w:rPr>
-      </w:pPr>
-      <w:r>
-        <w:rPr>
-          <w:i w:val="0"/>
-          <w:iCs w:val="0"/>
-          <w:u w:color="404040"/>
-          <w:rtl w:val="0"/>
-          <w:lang w:val="en-US"/>
-        </w:rPr>
-        <w:t>Handled the team</w:t>
-      </w:r>
-      <w:r>
-        <w:rPr>
-          <w:i w:val="0"/>
-          <w:iCs w:val="0"/>
-          <w:u w:color="404040"/>
-          <w:rtl w:val="0"/>
-          <w:lang w:val="en-US"/>
-        </w:rPr>
-        <w:t>’</w:t>
-      </w:r>
-      <w:r>
-        <w:rPr>
-          <w:i w:val="0"/>
-          <w:iCs w:val="0"/>
-          <w:u w:color="404040"/>
-          <w:rtl w:val="0"/>
-          <w:lang w:val="en-US"/>
-        </w:rPr>
-        <w:t>s outsourced IT vendor relationship</w:t>
-      </w:r>
-      <w:r>
-        <w:rPr>
-          <w:i w:val="0"/>
-          <w:iCs w:val="0"/>
-          <w:u w:color="404040"/>
-          <w:rtl w:val="0"/>
-          <w:lang w:val="en-US"/>
-        </w:rPr>
-        <w:t>s on a day-to-day and contract negotiation basis</w:t>
-      </w:r>
-      <w:r>
-        <w:rPr>
-          <w:i w:val="1"/>
-          <w:iCs w:val="1"/>
-          <w:u w:color="404040"/>
-          <w:rtl w:val="0"/>
-          <w:lang w:val="en-US"/>
-        </w:rPr>
-        <w:t>.</w:t>
-      </w:r>
-    </w:p>
-    <w:p>
-      <w:pPr>
-        <w:pStyle w:val="Body A"/>
-        <w:numPr>
-          <w:ilvl w:val="0"/>
-          <w:numId w:val="4"/>
-        </w:numPr>
-        <w:bidi w:val="0"/>
-      </w:pPr>
-      <w:r>
-        <w:rPr>
-          <w:u w:color="404040"/>
-          <w:rtl w:val="0"/>
-          <w:lang w:val="en-US"/>
-        </w:rPr>
-        <w:t>Led upgrade of Sparkfund</w:t>
-      </w:r>
-      <w:r>
-        <w:rPr>
-          <w:u w:color="404040"/>
-          <w:rtl w:val="0"/>
-          <w:lang w:val="en-US"/>
-        </w:rPr>
-        <w:t>’</w:t>
-      </w:r>
-      <w:r>
-        <w:rPr>
-          <w:u w:color="404040"/>
-          <w:rtl w:val="0"/>
-          <w:lang w:val="en-US"/>
-        </w:rPr>
-        <w:t xml:space="preserve">s security posture, overhauling </w:t>
-      </w:r>
-      <w:r>
-        <w:rPr>
-          <w:u w:color="404040"/>
-          <w:rtl w:val="0"/>
-          <w:lang w:val="en-US"/>
-        </w:rPr>
-        <w:t>policies</w:t>
-      </w:r>
-      <w:r>
-        <w:rPr>
-          <w:u w:color="404040"/>
-          <w:rtl w:val="0"/>
-          <w:lang w:val="en-US"/>
-        </w:rPr>
-        <w:t xml:space="preserve"> and instituting an SDLC to prepare for SOC1/SOC2 c</w:t>
-      </w:r>
-      <w:r>
-        <w:rPr>
-          <w:u w:color="404040"/>
-          <w:rtl w:val="0"/>
-          <w:lang w:val="en-US"/>
-        </w:rPr>
-        <w:t>ompliance</w:t>
-      </w:r>
-      <w:r>
-        <w:rPr>
-          <w:u w:color="404040"/>
-          <w:rtl w:val="0"/>
-          <w:lang w:val="en-US"/>
-        </w:rPr>
-        <w:t>.</w:t>
-      </w:r>
-    </w:p>
-    <w:p>
-      <w:pPr>
-        <w:pStyle w:val="Body A"/>
-        <w:numPr>
-          <w:ilvl w:val="0"/>
-          <w:numId w:val="4"/>
-        </w:numPr>
+        <w:ind w:right="0"/>
+        <w:jc w:val="left"/>
         <w:rPr>
           <w:b w:val="1"/>
           <w:bCs w:val="1"/>
           <w:i w:val="1"/>
           <w:iCs w:val="1"/>
+          <w:rtl w:val="0"/>
           <w:lang w:val="en-US"/>
         </w:rPr>
       </w:pPr>
@@ -949,6 +670,17 @@
           <w:lang w:val="en-US"/>
         </w:rPr>
         <w:t>.</w:t>
+      </w:r>
+      <w:r>
+        <w:rPr>
+          <w:rFonts w:ascii="Arial Unicode MS" w:cs="Arial Unicode MS" w:hAnsi="Arial Unicode MS" w:eastAsia="Arial Unicode MS"/>
+          <w:b w:val="0"/>
+          <w:bCs w:val="0"/>
+          <w:i w:val="0"/>
+          <w:iCs w:val="0"/>
+          <w:u w:color="404040"/>
+        </w:rPr>
+        <w:br w:type="page"/>
       </w:r>
     </w:p>
     <w:p>
@@ -1114,17 +846,29 @@
           <w:numId w:val="2"/>
         </w:numPr>
         <w:suppressAutoHyphens w:val="0"/>
-        <w:rPr>
-          <w:lang w:val="en-US"/>
-        </w:rPr>
-      </w:pPr>
-      <w:r>
-        <w:rPr>
-          <w:u w:color="404040"/>
-          <w:rtl w:val="0"/>
-          <w:lang w:val="en-US"/>
-        </w:rPr>
-        <w:t>Built a diverse team that demonstrated consistent productivity, high morale and low turnover over a three year period.</w:t>
+        <w:bidi w:val="0"/>
+        <w:ind w:right="0"/>
+        <w:jc w:val="left"/>
+        <w:rPr>
+          <w:rtl w:val="0"/>
+          <w:lang w:val="en-US"/>
+        </w:rPr>
+      </w:pPr>
+      <w:r>
+        <w:rPr>
+          <w:u w:color="404040"/>
+          <w:rtl w:val="0"/>
+          <w:lang w:val="en-US"/>
+        </w:rPr>
+        <w:t xml:space="preserve">Built a diverse team </w:t>
+      </w:r>
+      <w:r>
+        <w:rPr>
+          <w:u w:color="404040"/>
+          <w:rtl w:val="0"/>
+          <w:lang w:val="en-US"/>
+        </w:rPr>
+        <w:t>of over twenty software engineers</w:t>
       </w:r>
     </w:p>
     <w:p>
@@ -1135,17 +879,61 @@
           <w:numId w:val="2"/>
         </w:numPr>
         <w:suppressAutoHyphens w:val="0"/>
-        <w:rPr>
-          <w:lang w:val="en-US"/>
-        </w:rPr>
-      </w:pPr>
-      <w:r>
-        <w:rPr>
-          <w:u w:color="404040"/>
-          <w:rtl w:val="0"/>
-          <w:lang w:val="en-US"/>
-        </w:rPr>
-        <w:t>Introduced Agile processes to encourage a team-led, highly collaborative work environment with clear visibility on progress and predictable delivery dates.</w:t>
+        <w:bidi w:val="0"/>
+        <w:ind w:right="0"/>
+        <w:jc w:val="left"/>
+        <w:rPr>
+          <w:rtl w:val="0"/>
+          <w:lang w:val="en-US"/>
+        </w:rPr>
+      </w:pPr>
+      <w:r>
+        <w:rPr>
+          <w:u w:color="404040"/>
+          <w:rtl w:val="0"/>
+          <w:lang w:val="en-US"/>
+        </w:rPr>
+        <w:t xml:space="preserve">Maintained </w:t>
+      </w:r>
+      <w:r>
+        <w:rPr>
+          <w:u w:color="404040"/>
+          <w:rtl w:val="0"/>
+          <w:lang w:val="en-US"/>
+        </w:rPr>
+        <w:t xml:space="preserve">consistent productivity, high morale and low turnover over a </w:t>
+      </w:r>
+      <w:r>
+        <w:rPr>
+          <w:u w:color="404040"/>
+          <w:rtl w:val="0"/>
+          <w:lang w:val="en-US"/>
+        </w:rPr>
+        <w:t xml:space="preserve">tumultuous </w:t>
+      </w:r>
+      <w:r>
+        <w:rPr>
+          <w:u w:color="404040"/>
+          <w:rtl w:val="0"/>
+          <w:lang w:val="en-US"/>
+        </w:rPr>
+        <w:t>three</w:t>
+      </w:r>
+      <w:r>
+        <w:rPr>
+          <w:u w:color="404040"/>
+          <w:rtl w:val="0"/>
+          <w:lang w:val="en-US"/>
+        </w:rPr>
+        <w:t>-</w:t>
+      </w:r>
+      <w:r>
+        <w:rPr>
+          <w:u w:color="404040"/>
+          <w:rtl w:val="0"/>
+          <w:lang w:val="en-US"/>
+        </w:rPr>
+        <w:t>year period.</w:t>
       </w:r>
     </w:p>
     <w:p>
@@ -1156,17 +944,87 @@
           <w:numId w:val="2"/>
         </w:numPr>
         <w:suppressAutoHyphens w:val="0"/>
-        <w:rPr>
-          <w:lang w:val="en-US"/>
-        </w:rPr>
-      </w:pPr>
-      <w:r>
-        <w:rPr>
-          <w:u w:color="404040"/>
-          <w:rtl w:val="0"/>
-          <w:lang w:val="en-US"/>
-        </w:rPr>
-        <w:t>Managed the migration to a third-party email marketing platform. This involved the transfer of millions of data points, updated on a nightly basis as well as a highly-customized user experience for the internal marketing team.  Project handled an average send volume of 10 million emails per hour.</w:t>
+        <w:bidi w:val="0"/>
+        <w:ind w:right="0"/>
+        <w:jc w:val="left"/>
+        <w:rPr>
+          <w:rtl w:val="0"/>
+          <w:lang w:val="en-US"/>
+        </w:rPr>
+      </w:pPr>
+      <w:r>
+        <w:rPr>
+          <w:u w:color="404040"/>
+          <w:rtl w:val="0"/>
+          <w:lang w:val="en-US"/>
+        </w:rPr>
+        <w:t>Introduced Agile processes to encourage a team-led, highly collaborative work environment with clear visibility on progress and predictable delivery dates.</w:t>
+      </w:r>
+    </w:p>
+    <w:p>
+      <w:pPr>
+        <w:pStyle w:val="Body A"/>
+        <w:numPr>
+          <w:ilvl w:val="0"/>
+          <w:numId w:val="2"/>
+        </w:numPr>
+        <w:suppressAutoHyphens w:val="0"/>
+        <w:bidi w:val="0"/>
+        <w:ind w:right="0"/>
+        <w:jc w:val="left"/>
+        <w:rPr>
+          <w:rtl w:val="0"/>
+          <w:lang w:val="en-US"/>
+        </w:rPr>
+      </w:pPr>
+      <w:r>
+        <w:rPr>
+          <w:u w:color="404040"/>
+          <w:rtl w:val="0"/>
+          <w:lang w:val="en-US"/>
+        </w:rPr>
+        <w:t>Managed the migration to a third-party email marketing platform. This involved the transfer of millions of data points, updated on a nightly basis</w:t>
+      </w:r>
+      <w:r>
+        <w:rPr>
+          <w:u w:color="404040"/>
+          <w:rtl w:val="0"/>
+          <w:lang w:val="en-US"/>
+        </w:rPr>
+        <w:t>.</w:t>
+      </w:r>
+    </w:p>
+    <w:p>
+      <w:pPr>
+        <w:pStyle w:val="Body A"/>
+        <w:numPr>
+          <w:ilvl w:val="0"/>
+          <w:numId w:val="2"/>
+        </w:numPr>
+        <w:suppressAutoHyphens w:val="0"/>
+        <w:bidi w:val="0"/>
+        <w:ind w:right="0"/>
+        <w:jc w:val="left"/>
+        <w:rPr>
+          <w:rtl w:val="0"/>
+          <w:lang w:val="en-US"/>
+        </w:rPr>
+      </w:pPr>
+      <w:r>
+        <w:rPr>
+          <w:u w:color="404040"/>
+          <w:rtl w:val="0"/>
+          <w:lang w:val="en-US"/>
+        </w:rPr>
+        <w:t>Team developed a</w:t>
+      </w:r>
+      <w:r>
+        <w:rPr>
+          <w:u w:color="404040"/>
+          <w:rtl w:val="0"/>
+          <w:lang w:val="en-US"/>
+        </w:rPr>
+        <w:t xml:space="preserve"> highly-customized user experience for the internal marketing team.  Project handled an average send volume of 10 million emails per hour.</w:t>
       </w:r>
     </w:p>
     <w:p>
@@ -1177,7 +1035,11 @@
           <w:numId w:val="4"/>
         </w:numPr>
         <w:suppressAutoHyphens w:val="0"/>
-        <w:rPr>
+        <w:bidi w:val="0"/>
+        <w:ind w:right="0"/>
+        <w:jc w:val="left"/>
+        <w:rPr>
+          <w:rtl w:val="0"/>
           <w:lang w:val="en-US"/>
         </w:rPr>
       </w:pPr>
@@ -1230,7 +1092,11 @@
           <w:numId w:val="4"/>
         </w:numPr>
         <w:suppressAutoHyphens w:val="0"/>
-        <w:rPr>
+        <w:bidi w:val="0"/>
+        <w:ind w:right="0"/>
+        <w:jc w:val="left"/>
+        <w:rPr>
+          <w:rtl w:val="0"/>
           <w:lang w:val="en-US"/>
         </w:rPr>
       </w:pPr>
@@ -1251,7 +1117,11 @@
           <w:numId w:val="4"/>
         </w:numPr>
         <w:suppressAutoHyphens w:val="0"/>
-        <w:rPr>
+        <w:bidi w:val="0"/>
+        <w:ind w:right="0"/>
+        <w:jc w:val="left"/>
+        <w:rPr>
+          <w:rtl w:val="0"/>
           <w:lang w:val="en-US"/>
         </w:rPr>
       </w:pPr>
@@ -1288,23 +1158,41 @@
           <w:numId w:val="4"/>
         </w:numPr>
         <w:suppressAutoHyphens w:val="0"/>
-        <w:rPr>
-          <w:lang w:val="en-US"/>
-        </w:rPr>
-      </w:pPr>
-      <w:r>
-        <w:rPr>
-          <w:u w:color="404040"/>
-          <w:rtl w:val="0"/>
-          <w:lang w:val="en-US"/>
-        </w:rPr>
-        <w:t>Regularly coordinated yearly development plans with executive stake holders and partner teams, communicating regular progress against KPIs each quarter.</w:t>
-      </w:r>
-    </w:p>
-    <w:p>
-      <w:pPr>
-        <w:pStyle w:val="Body A"/>
         <w:bidi w:val="0"/>
+        <w:ind w:right="0"/>
+        <w:jc w:val="left"/>
+        <w:rPr>
+          <w:rtl w:val="0"/>
+          <w:lang w:val="en-US"/>
+        </w:rPr>
+      </w:pPr>
+      <w:r>
+        <w:rPr>
+          <w:u w:color="404040"/>
+          <w:rtl w:val="0"/>
+          <w:lang w:val="en-US"/>
+        </w:rPr>
+        <w:t>Regularly coordinated yearly development plans with executive stake holders and partner teams, communicating regular progress against KPIs each quarter</w:t>
+      </w:r>
+      <w:r>
+        <w:rPr>
+          <w:u w:color="404040"/>
+          <w:rtl w:val="0"/>
+          <w:lang w:val="en-US"/>
+        </w:rPr>
+        <w:t>.</w:t>
+      </w:r>
+    </w:p>
+    <w:p>
+      <w:pPr>
+        <w:pStyle w:val="Body A"/>
+        <w:suppressAutoHyphens w:val="0"/>
+        <w:bidi w:val="0"/>
+        <w:ind w:left="0" w:right="0" w:firstLine="0"/>
+        <w:jc w:val="left"/>
+        <w:rPr>
+          <w:rtl w:val="0"/>
+        </w:rPr>
       </w:pPr>
       <w:r>
         <w:rPr>
@@ -1313,18 +1201,22 @@
           <w:bCs w:val="0"/>
           <w:i w:val="0"/>
           <w:iCs w:val="0"/>
-          <w:outline w:val="0"/>
-          <w:color w:val="000000"/>
-          <w:u w:color="000000"/>
-          <w:shd w:val="clear" w:color="auto" w:fill="ffffff"/>
-          <w14:textFill>
-            <w14:solidFill>
-              <w14:srgbClr w14:val="000000"/>
-            </w14:solidFill>
-          </w14:textFill>
+          <w:u w:color="404040"/>
         </w:rPr>
         <w:br w:type="page"/>
       </w:r>
+    </w:p>
+    <w:p>
+      <w:pPr>
+        <w:pStyle w:val="Body A"/>
+        <w:suppressAutoHyphens w:val="0"/>
+        <w:bidi w:val="0"/>
+        <w:ind w:left="0" w:right="0" w:firstLine="0"/>
+        <w:jc w:val="left"/>
+        <w:rPr>
+          <w:rtl w:val="0"/>
+        </w:rPr>
+      </w:pPr>
     </w:p>
     <w:p>
       <w:pPr>
@@ -1489,7 +1381,60 @@
           <w:numId w:val="2"/>
         </w:numPr>
         <w:suppressAutoHyphens w:val="0"/>
-        <w:rPr>
+        <w:bidi w:val="0"/>
+        <w:ind w:right="0"/>
+        <w:jc w:val="left"/>
+        <w:rPr>
+          <w:rtl w:val="0"/>
+          <w:lang w:val="de-DE"/>
+        </w:rPr>
+      </w:pPr>
+      <w:r>
+        <w:rPr>
+          <w:u w:color="404040"/>
+          <w:rtl w:val="0"/>
+          <w:lang w:val="de-DE"/>
+        </w:rPr>
+        <w:t xml:space="preserve">Personally recruited </w:t>
+      </w:r>
+      <w:r>
+        <w:rPr>
+          <w:u w:color="404040"/>
+          <w:rtl w:val="0"/>
+          <w:lang w:val="de-DE"/>
+        </w:rPr>
+        <w:t xml:space="preserve">over </w:t>
+      </w:r>
+      <w:r>
+        <w:rPr>
+          <w:u w:color="404040"/>
+          <w:rtl w:val="0"/>
+          <w:lang w:val="de-DE"/>
+        </w:rPr>
+        <w:t xml:space="preserve">twenty </w:t>
+      </w:r>
+      <w:r>
+        <w:rPr>
+          <w:u w:color="404040"/>
+          <w:rtl w:val="0"/>
+          <w:lang w:val="en-US"/>
+        </w:rPr>
+        <w:t xml:space="preserve">engineers, building out a diverse, full-stack team. </w:t>
+      </w:r>
+    </w:p>
+    <w:p>
+      <w:pPr>
+        <w:pStyle w:val="Body A"/>
+        <w:numPr>
+          <w:ilvl w:val="0"/>
+          <w:numId w:val="2"/>
+        </w:numPr>
+        <w:suppressAutoHyphens w:val="0"/>
+        <w:bidi w:val="0"/>
+        <w:ind w:right="0"/>
+        <w:jc w:val="left"/>
+        <w:rPr>
+          <w:rtl w:val="0"/>
           <w:lang w:val="en-US"/>
         </w:rPr>
       </w:pPr>
@@ -1510,7 +1455,11 @@
           <w:numId w:val="4"/>
         </w:numPr>
         <w:suppressAutoHyphens w:val="0"/>
-        <w:rPr>
+        <w:bidi w:val="0"/>
+        <w:ind w:right="0"/>
+        <w:jc w:val="left"/>
+        <w:rPr>
+          <w:rtl w:val="0"/>
           <w:lang w:val="en-US"/>
         </w:rPr>
       </w:pPr>
@@ -1531,17 +1480,45 @@
           <w:numId w:val="6"/>
         </w:numPr>
         <w:suppressAutoHyphens w:val="0"/>
-        <w:rPr>
-          <w:lang w:val="en-US"/>
-        </w:rPr>
-      </w:pPr>
-      <w:r>
-        <w:rPr>
-          <w:u w:color="404040"/>
-          <w:rtl w:val="0"/>
-          <w:lang w:val="en-US"/>
-        </w:rPr>
-        <w:t>Led a defect-reduction effort that marked a decline from over 300 to 34, with quality continuing to fall from an average of 25 released per month to a current low of 3</w:t>
+        <w:bidi w:val="0"/>
+        <w:ind w:right="0"/>
+        <w:jc w:val="left"/>
+        <w:rPr>
+          <w:rtl w:val="0"/>
+          <w:lang w:val="en-US"/>
+        </w:rPr>
+      </w:pPr>
+      <w:r>
+        <w:rPr>
+          <w:u w:color="404040"/>
+          <w:rtl w:val="0"/>
+          <w:lang w:val="en-US"/>
+        </w:rPr>
+        <w:t>Initiated</w:t>
+      </w:r>
+      <w:r>
+        <w:rPr>
+          <w:u w:color="404040"/>
+          <w:rtl w:val="0"/>
+          <w:lang w:val="en-US"/>
+        </w:rPr>
+        <w:t xml:space="preserve"> a defect-reduction effort that marked a decline from over 300</w:t>
+      </w:r>
+      <w:r>
+        <w:rPr>
+          <w:u w:color="404040"/>
+          <w:rtl w:val="0"/>
+          <w:lang w:val="en-US"/>
+        </w:rPr>
+        <w:t xml:space="preserve"> issues</w:t>
+      </w:r>
+      <w:r>
+        <w:rPr>
+          <w:u w:color="404040"/>
+          <w:rtl w:val="0"/>
+          <w:lang w:val="en-US"/>
+        </w:rPr>
+        <w:t xml:space="preserve"> to 34, with quality continuing to fall from an average of 25 released per month to a current low of 3</w:t>
       </w:r>
     </w:p>
     <w:p>
@@ -1552,7 +1529,11 @@
           <w:numId w:val="8"/>
         </w:numPr>
         <w:suppressAutoHyphens w:val="0"/>
-        <w:rPr>
+        <w:bidi w:val="0"/>
+        <w:ind w:right="0"/>
+        <w:jc w:val="left"/>
+        <w:rPr>
+          <w:rtl w:val="0"/>
           <w:lang w:val="en-US"/>
         </w:rPr>
       </w:pPr>
@@ -1573,7 +1554,11 @@
           <w:numId w:val="10"/>
         </w:numPr>
         <w:suppressAutoHyphens w:val="0"/>
-        <w:rPr>
+        <w:bidi w:val="0"/>
+        <w:ind w:right="0"/>
+        <w:jc w:val="left"/>
+        <w:rPr>
+          <w:rtl w:val="0"/>
           <w:lang w:val="de-DE"/>
         </w:rPr>
       </w:pPr>
@@ -1626,25 +1611,86 @@
           <w:numId w:val="12"/>
         </w:numPr>
         <w:suppressAutoHyphens w:val="0"/>
-        <w:rPr>
+        <w:bidi w:val="0"/>
+        <w:ind w:right="0"/>
+        <w:jc w:val="left"/>
+        <w:rPr>
+          <w:rtl w:val="0"/>
+          <w:lang w:val="en-US"/>
+        </w:rPr>
+      </w:pPr>
+      <w:r>
+        <w:rPr>
+          <w:u w:color="404040"/>
+          <w:rtl w:val="0"/>
+          <w:lang w:val="en-US"/>
+        </w:rPr>
+        <w:t>Created</w:t>
+      </w:r>
+      <w:r>
+        <w:rPr>
+          <w:u w:color="404040"/>
+          <w:rtl w:val="0"/>
+          <w:lang w:val="en-US"/>
+        </w:rPr>
+        <w:t xml:space="preserve"> </w:t>
+      </w:r>
+      <w:r>
+        <w:rPr>
+          <w:u w:color="404040"/>
+          <w:rtl w:val="0"/>
           <w:lang w:val="de-DE"/>
         </w:rPr>
-      </w:pPr>
+        <w:t>an Apprenticeship program designed to grow high-potential candidates into permanent employees</w:t>
+      </w:r>
+      <w:r>
+        <w:rPr>
+          <w:u w:color="404040"/>
+          <w:rtl w:val="0"/>
+          <w:lang w:val="en-US"/>
+        </w:rPr>
+        <w:t>.</w:t>
+      </w:r>
+    </w:p>
+    <w:p>
+      <w:pPr>
+        <w:pStyle w:val="Body A"/>
+        <w:numPr>
+          <w:ilvl w:val="0"/>
+          <w:numId w:val="12"/>
+        </w:numPr>
+        <w:suppressAutoHyphens w:val="0"/>
+        <w:bidi w:val="0"/>
+        <w:ind w:right="0"/>
+        <w:jc w:val="left"/>
+        <w:rPr>
+          <w:rtl w:val="0"/>
+          <w:lang w:val="en-US"/>
+        </w:rPr>
+      </w:pPr>
+      <w:r>
+        <w:rPr>
+          <w:u w:color="404040"/>
+          <w:rtl w:val="0"/>
+          <w:lang w:val="en-US"/>
+        </w:rPr>
+        <w:t>D</w:t>
+      </w:r>
       <w:r>
         <w:rPr>
           <w:u w:color="404040"/>
           <w:rtl w:val="0"/>
           <w:lang w:val="de-DE"/>
         </w:rPr>
-        <w:t xml:space="preserve">Personally recruited and hired twenty </w:t>
-      </w:r>
-      <w:r>
-        <w:rPr>
-          <w:u w:color="404040"/>
-          <w:rtl w:val="0"/>
-          <w:lang w:val="en-US"/>
-        </w:rPr>
-        <w:t>engineers, building out a diverse, full-stack team. This including c</w:t>
+        <w:t xml:space="preserve">eveloped </w:t>
+      </w:r>
+      <w:r>
+        <w:rPr>
+          <w:u w:color="404040"/>
+          <w:rtl w:val="0"/>
+          <w:lang w:val="en-US"/>
+        </w:rPr>
+        <w:t>c</w:t>
       </w:r>
       <w:r>
         <w:rPr>
@@ -1652,15 +1698,15 @@
           <w:rtl w:val="0"/>
           <w:lang w:val="de-DE"/>
         </w:rPr>
-        <w:t>reat</w:t>
-      </w:r>
-      <w:r>
-        <w:rPr>
-          <w:u w:color="404040"/>
-          <w:rtl w:val="0"/>
-          <w:lang w:val="en-US"/>
-        </w:rPr>
-        <w:t xml:space="preserve">ing </w:t>
+        <w:t>onference talks &amp; speak</w:t>
+      </w:r>
+      <w:r>
+        <w:rPr>
+          <w:u w:color="404040"/>
+          <w:rtl w:val="0"/>
+          <w:lang w:val="en-US"/>
+        </w:rPr>
+        <w:t>ing opportunities for team members and</w:t>
       </w:r>
       <w:r>
         <w:rPr>
@@ -1668,54 +1714,6 @@
           <w:rtl w:val="0"/>
           <w:lang w:val="de-DE"/>
         </w:rPr>
-        <w:t>an Apprenticeship program designed to grow high-potential candidates into permanent employees</w:t>
-      </w:r>
-      <w:r>
-        <w:rPr>
-          <w:u w:color="404040"/>
-          <w:rtl w:val="0"/>
-          <w:lang w:val="en-US"/>
-        </w:rPr>
-        <w:t>. D</w:t>
-      </w:r>
-      <w:r>
-        <w:rPr>
-          <w:u w:color="404040"/>
-          <w:rtl w:val="0"/>
-          <w:lang w:val="de-DE"/>
-        </w:rPr>
-        <w:t xml:space="preserve">eveloped </w:t>
-      </w:r>
-      <w:r>
-        <w:rPr>
-          <w:u w:color="404040"/>
-          <w:rtl w:val="0"/>
-          <w:lang w:val="en-US"/>
-        </w:rPr>
-        <w:t>c</w:t>
-      </w:r>
-      <w:r>
-        <w:rPr>
-          <w:u w:color="404040"/>
-          <w:rtl w:val="0"/>
-          <w:lang w:val="de-DE"/>
-        </w:rPr>
-        <w:t>onference talks &amp; speak</w:t>
-      </w:r>
-      <w:r>
-        <w:rPr>
-          <w:u w:color="404040"/>
-          <w:rtl w:val="0"/>
-          <w:lang w:val="en-US"/>
-        </w:rPr>
-        <w:t>ing opportunities for team members and</w:t>
-      </w:r>
-      <w:r>
-        <w:rPr>
-          <w:u w:color="404040"/>
-          <w:rtl w:val="0"/>
-          <w:lang w:val="de-DE"/>
-        </w:rPr>
         <w:t xml:space="preserve"> public coding events</w:t>
       </w:r>
       <w:r>
@@ -1725,6 +1723,21 @@
           <w:lang w:val="en-US"/>
         </w:rPr>
         <w:t>.</w:t>
+      </w:r>
+    </w:p>
+    <w:p>
+      <w:pPr>
+        <w:pStyle w:val="Body A"/>
+      </w:pPr>
+      <w:r>
+        <w:rPr>
+          <w:rFonts w:ascii="Arial Unicode MS" w:cs="Arial Unicode MS" w:hAnsi="Arial Unicode MS" w:eastAsia="Arial Unicode MS"/>
+          <w:b w:val="0"/>
+          <w:bCs w:val="0"/>
+          <w:i w:val="0"/>
+          <w:iCs w:val="0"/>
+        </w:rPr>
+        <w:br w:type="page"/>
       </w:r>
     </w:p>
     <w:p>
@@ -1918,7 +1931,6 @@
     <w:p>
       <w:pPr>
         <w:pStyle w:val="Body A"/>
-        <w:bidi w:val="0"/>
       </w:pPr>
     </w:p>
     <w:p>
@@ -1928,14 +1940,16 @@
           <w:ilvl w:val="0"/>
           <w:numId w:val="14"/>
         </w:numPr>
-        <w:bidi w:val="0"/>
-      </w:pPr>
-      <w:r>
-        <w:rPr>
-          <w:u w:color="404040"/>
-          <w:rtl w:val="0"/>
+        <w:rPr>
           <w:lang w:val="de-DE"/>
         </w:rPr>
+      </w:pPr>
+      <w:r>
+        <w:rPr>
+          <w:u w:color="404040"/>
+          <w:rtl w:val="0"/>
+          <w:lang w:val="de-DE"/>
+        </w:rPr>
         <w:t xml:space="preserve">Directed the hiring and day-to-day work of </w:t>
       </w:r>
       <w:r>
@@ -1952,15 +1966,7 @@
           <w:rtl w:val="0"/>
           <w:lang w:val="de-DE"/>
         </w:rPr>
-        <w:t xml:space="preserve">, contractors and partner firms while establishing associated team processes and communications </w:t>
-      </w:r>
-      <w:r>
-        <w:rPr>
-          <w:u w:color="404040"/>
-          <w:rtl w:val="0"/>
-          <w:lang w:val="de-DE"/>
-        </w:rPr>
-        <w:t>practices.</w:t>
+        <w:t>, contractors and partner firms while establishing associated team processes and communications practices.</w:t>
       </w:r>
     </w:p>
     <w:p>
@@ -1970,31 +1976,25 @@
           <w:ilvl w:val="0"/>
           <w:numId w:val="14"/>
         </w:numPr>
-        <w:bidi w:val="0"/>
-      </w:pPr>
-      <w:r>
-        <w:rPr>
-          <w:u w:color="404040"/>
-          <w:rtl w:val="0"/>
+        <w:rPr>
           <w:lang w:val="de-DE"/>
         </w:rPr>
-        <w:t>Managed the development of www.onlinecookingschool.com, using Ruby on Rails and Backbone.js, resulting in the best retention of any product launched in company history</w:t>
-      </w:r>
-      <w:r>
-        <w:rPr>
-          <w:u w:color="404040"/>
-          <w:rtl w:val="0"/>
-          <w:lang w:val="en-US"/>
-        </w:rPr>
-        <w:t>.  Developed the interactive instructional framework entirely in HTML5 &amp; Javascript</w:t>
-      </w:r>
-      <w:r>
-        <w:rPr>
-          <w:u w:color="404040"/>
-          <w:rtl w:val="0"/>
-          <w:lang w:val="en-US"/>
-        </w:rPr>
-        <w:t>.</w:t>
+      </w:pPr>
+      <w:r>
+        <w:rPr>
+          <w:u w:color="404040"/>
+          <w:rtl w:val="0"/>
+          <w:lang w:val="de-DE"/>
+        </w:rPr>
+        <w:t>Managed the development of www.onlinecookingschool.com, resulting in the best retention of any product launched in company history</w:t>
+      </w:r>
+      <w:r>
+        <w:rPr>
+          <w:u w:color="404040"/>
+          <w:rtl w:val="0"/>
+          <w:lang w:val="en-US"/>
+        </w:rPr>
+        <w:t>.  Developed the interactive instructional framework.</w:t>
       </w:r>
     </w:p>
     <w:p>
@@ -2004,7 +2004,9 @@
           <w:ilvl w:val="0"/>
           <w:numId w:val="14"/>
         </w:numPr>
-        <w:bidi w:val="0"/>
+        <w:rPr>
+          <w:lang w:val="en-US"/>
+        </w:rPr>
       </w:pPr>
       <w:r>
         <w:rPr>
@@ -2020,71 +2022,31 @@
           <w:rtl w:val="0"/>
           <w:lang w:val="en-US"/>
         </w:rPr>
-        <w:t xml:space="preserve">support for </w:t>
-      </w:r>
-      <w:r>
-        <w:rPr>
-          <w:u w:color="404040"/>
-          <w:rtl w:val="0"/>
-          <w:lang w:val="en-US"/>
-        </w:rPr>
-        <w:t>online discussions</w:t>
-      </w:r>
-      <w:r>
-        <w:rPr>
-          <w:u w:color="404040"/>
-          <w:rtl w:val="0"/>
-          <w:lang w:val="en-US"/>
-        </w:rPr>
-        <w:t xml:space="preserve">, customer support, internal application messaging, </w:t>
-      </w:r>
-      <w:r>
-        <w:rPr>
-          <w:u w:color="404040"/>
-          <w:rtl w:val="0"/>
-          <w:lang w:val="en-US"/>
-        </w:rPr>
-        <w:t>payment processing</w:t>
-      </w:r>
-      <w:r>
-        <w:rPr>
-          <w:u w:color="404040"/>
-          <w:rtl w:val="0"/>
-          <w:lang w:val="en-US"/>
-        </w:rPr>
-        <w:t xml:space="preserve">, </w:t>
-      </w:r>
-      <w:r>
-        <w:rPr>
-          <w:u w:color="404040"/>
-          <w:rtl w:val="0"/>
-          <w:lang w:val="en-US"/>
-        </w:rPr>
-        <w:t xml:space="preserve">subscription management </w:t>
-      </w:r>
-      <w:r>
-        <w:rPr>
-          <w:u w:color="404040"/>
-          <w:rtl w:val="0"/>
-          <w:lang w:val="en-US"/>
-        </w:rPr>
-        <w:t xml:space="preserve">and the </w:t>
-      </w:r>
-      <w:r>
-        <w:rPr>
-          <w:u w:color="404040"/>
-          <w:rtl w:val="0"/>
-          <w:lang w:val="en-US"/>
-        </w:rPr>
-        <w:t>hosting and display of instructional videos</w:t>
-      </w:r>
-      <w:r>
-        <w:rPr>
-          <w:u w:color="404040"/>
-          <w:rtl w:val="0"/>
-          <w:lang w:val="en-US"/>
-        </w:rPr>
-        <w:t>.</w:t>
+        <w:t>features</w:t>
+      </w:r>
+      <w:r>
+        <w:rPr>
+          <w:u w:color="404040"/>
+          <w:rtl w:val="0"/>
+          <w:lang w:val="en-US"/>
+        </w:rPr>
+        <w:t xml:space="preserve"> for</w:t>
+      </w:r>
+      <w:r>
+        <w:rPr>
+          <w:u w:color="404040"/>
+          <w:rtl w:val="0"/>
+          <w:lang w:val="en-US"/>
+        </w:rPr>
+        <w:t xml:space="preserve"> </w:t>
+      </w:r>
+      <w:r>
+        <w:rPr>
+          <w:u w:color="404040"/>
+          <w:rtl w:val="0"/>
+          <w:lang w:val="en-US"/>
+        </w:rPr>
+        <w:t>online discussions, customer support, internal application messaging, payment processing, subscription management and the hosting and display of instructional videos.</w:t>
       </w:r>
     </w:p>
     <w:p>
@@ -2094,15 +2056,49 @@
           <w:ilvl w:val="0"/>
           <w:numId w:val="14"/>
         </w:numPr>
-        <w:bidi w:val="0"/>
-      </w:pPr>
-      <w:r>
-        <w:rPr>
-          <w:u w:color="404040"/>
-          <w:rtl w:val="0"/>
-          <w:lang w:val="en-US"/>
-        </w:rPr>
-        <w:t>Oversaw the setup of hosting and administration of the site's overall metrics, individual customer tracking and A/B testing.</w:t>
+        <w:rPr>
+          <w:lang w:val="en-US"/>
+        </w:rPr>
+      </w:pPr>
+      <w:r>
+        <w:rPr>
+          <w:u w:color="404040"/>
+          <w:rtl w:val="0"/>
+          <w:lang w:val="en-US"/>
+        </w:rPr>
+        <w:t>Led the redesign and technical overhaul of three individual sites (Cooks Illustrated, Cook</w:t>
+      </w:r>
+      <w:r>
+        <w:rPr>
+          <w:u w:color="404040"/>
+          <w:rtl w:val="0"/>
+          <w:lang w:val="en-US"/>
+        </w:rPr>
+        <w:t>’</w:t>
+      </w:r>
+      <w:r>
+        <w:rPr>
+          <w:u w:color="404040"/>
+          <w:rtl w:val="0"/>
+          <w:lang w:val="en-US"/>
+        </w:rPr>
+        <w:t>s Country, America</w:t>
+      </w:r>
+      <w:r>
+        <w:rPr>
+          <w:u w:color="404040"/>
+          <w:rtl w:val="0"/>
+          <w:lang w:val="en-US"/>
+        </w:rPr>
+        <w:t>’</w:t>
+      </w:r>
+      <w:r>
+        <w:rPr>
+          <w:u w:color="404040"/>
+          <w:rtl w:val="0"/>
+          <w:lang w:val="en-US"/>
+        </w:rPr>
+        <w:t>s Test Kitchen), unifying the design and application framework.</w:t>
       </w:r>
     </w:p>
     <w:p>
@@ -2112,65 +2108,9 @@
           <w:ilvl w:val="0"/>
           <w:numId w:val="14"/>
         </w:numPr>
-        <w:bidi w:val="0"/>
-      </w:pPr>
-      <w:r>
-        <w:rPr>
-          <w:u w:color="404040"/>
-          <w:rtl w:val="0"/>
-          <w:lang w:val="en-US"/>
-        </w:rPr>
-        <w:t>Led the redesign and technical overhaul of three individual sites (Cooks Illustrated, Cook</w:t>
-      </w:r>
-      <w:r>
-        <w:rPr>
-          <w:u w:color="404040"/>
-          <w:rtl w:val="0"/>
-          <w:lang w:val="en-US"/>
-        </w:rPr>
-        <w:t>’</w:t>
-      </w:r>
-      <w:r>
-        <w:rPr>
-          <w:u w:color="404040"/>
-          <w:rtl w:val="0"/>
-          <w:lang w:val="en-US"/>
-        </w:rPr>
-        <w:t>s Country, America</w:t>
-      </w:r>
-      <w:r>
-        <w:rPr>
-          <w:u w:color="404040"/>
-          <w:rtl w:val="0"/>
-          <w:lang w:val="en-US"/>
-        </w:rPr>
-        <w:t>’</w:t>
-      </w:r>
-      <w:r>
-        <w:rPr>
-          <w:u w:color="404040"/>
-          <w:rtl w:val="0"/>
-          <w:lang w:val="en-US"/>
-        </w:rPr>
-        <w:t>s Test Kitchen), unifying the design and application framework</w:t>
-      </w:r>
-      <w:r>
-        <w:rPr>
-          <w:u w:color="404040"/>
-          <w:rtl w:val="0"/>
-          <w:lang w:val="en-US"/>
-        </w:rPr>
-        <w:t>.</w:t>
-      </w:r>
-    </w:p>
-    <w:p>
-      <w:pPr>
-        <w:pStyle w:val="Body A"/>
-        <w:numPr>
-          <w:ilvl w:val="0"/>
-          <w:numId w:val="14"/>
-        </w:numPr>
-        <w:bidi w:val="0"/>
+        <w:rPr>
+          <w:lang w:val="en-US"/>
+        </w:rPr>
       </w:pPr>
       <w:r>
         <w:rPr>
@@ -2186,55 +2126,7 @@
           <w:rtl w:val="0"/>
           <w:lang w:val="de-DE"/>
         </w:rPr>
-        <w:t xml:space="preserve"> migration of over two million users across multiple sites and subscription plans,</w:t>
-      </w:r>
-      <w:r>
-        <w:rPr>
-          <w:u w:color="404040"/>
-          <w:rtl w:val="0"/>
-          <w:lang w:val="de-DE"/>
-        </w:rPr>
-        <w:t xml:space="preserve"> from </w:t>
-      </w:r>
-      <w:r>
-        <w:rPr>
-          <w:u w:color="404040"/>
-          <w:rtl w:val="0"/>
-          <w:lang w:val="de-DE"/>
-        </w:rPr>
-        <w:t>a third-party payment processor and user administrat</w:t>
-      </w:r>
-      <w:r>
-        <w:rPr>
-          <w:u w:color="404040"/>
-          <w:rtl w:val="0"/>
-          <w:lang w:val="de-DE"/>
-        </w:rPr>
-        <w:t>ion system</w:t>
-      </w:r>
-      <w:r>
-        <w:rPr>
-          <w:u w:color="404040"/>
-          <w:rtl w:val="0"/>
-          <w:lang w:val="de-DE"/>
-        </w:rPr>
-        <w:t xml:space="preserve"> into a unified database with multi-</w:t>
-      </w:r>
-      <w:r>
-        <w:rPr>
-          <w:u w:color="404040"/>
-          <w:rtl w:val="0"/>
-          <w:lang w:val="de-DE"/>
-        </w:rPr>
-        <w:t>tiered</w:t>
-      </w:r>
-      <w:r>
-        <w:rPr>
-          <w:u w:color="404040"/>
-          <w:rtl w:val="0"/>
-          <w:lang w:val="de-DE"/>
-        </w:rPr>
-        <w:t xml:space="preserve"> membership and single sign on capabilities</w:t>
+        <w:t xml:space="preserve"> migration of over two million users across multiple sites and subscription plans, from a third-party payment processor and user administration system into a unified database with multi-tiered membership and single sign on capabilities</w:t>
       </w:r>
       <w:r>
         <w:rPr>
@@ -4353,7 +4245,11 @@
         <w:ind w:left="189" w:hanging="189"/>
       </w:pPr>
       <w:rPr>
-        <w:rFonts w:hAnsi="Arial Unicode MS"/>
+        <w:rFonts w:ascii="Helvetica" w:cs="Helvetica" w:hAnsi="Helvetica" w:eastAsia="Helvetica"/>
+        <w:b w:val="0"/>
+        <w:bCs w:val="0"/>
+        <w:i w:val="0"/>
+        <w:iCs w:val="0"/>
         <w:caps w:val="0"/>
         <w:smallCaps w:val="0"/>
         <w:strike w:val="0"/>
@@ -4379,7 +4275,11 @@
         <w:ind w:left="789" w:hanging="189"/>
       </w:pPr>
       <w:rPr>
-        <w:rFonts w:hAnsi="Arial Unicode MS"/>
+        <w:rFonts w:ascii="Helvetica" w:cs="Helvetica" w:hAnsi="Helvetica" w:eastAsia="Helvetica"/>
+        <w:b w:val="0"/>
+        <w:bCs w:val="0"/>
+        <w:i w:val="0"/>
+        <w:iCs w:val="0"/>
         <w:caps w:val="0"/>
         <w:smallCaps w:val="0"/>
         <w:strike w:val="0"/>
@@ -4405,7 +4305,11 @@
         <w:ind w:left="1389" w:hanging="189"/>
       </w:pPr>
       <w:rPr>
-        <w:rFonts w:hAnsi="Arial Unicode MS"/>
+        <w:rFonts w:ascii="Helvetica" w:cs="Helvetica" w:hAnsi="Helvetica" w:eastAsia="Helvetica"/>
+        <w:b w:val="0"/>
+        <w:bCs w:val="0"/>
+        <w:i w:val="0"/>
+        <w:iCs w:val="0"/>
         <w:caps w:val="0"/>
         <w:smallCaps w:val="0"/>
         <w:strike w:val="0"/>
@@ -4431,7 +4335,11 @@
         <w:ind w:left="1989" w:hanging="189"/>
       </w:pPr>
       <w:rPr>
-        <w:rFonts w:hAnsi="Arial Unicode MS"/>
+        <w:rFonts w:ascii="Helvetica" w:cs="Helvetica" w:hAnsi="Helvetica" w:eastAsia="Helvetica"/>
+        <w:b w:val="0"/>
+        <w:bCs w:val="0"/>
+        <w:i w:val="0"/>
+        <w:iCs w:val="0"/>
         <w:caps w:val="0"/>
         <w:smallCaps w:val="0"/>
         <w:strike w:val="0"/>
@@ -4457,7 +4365,11 @@
         <w:ind w:left="2589" w:hanging="189"/>
       </w:pPr>
       <w:rPr>
-        <w:rFonts w:hAnsi="Arial Unicode MS"/>
+        <w:rFonts w:ascii="Helvetica" w:cs="Helvetica" w:hAnsi="Helvetica" w:eastAsia="Helvetica"/>
+        <w:b w:val="0"/>
+        <w:bCs w:val="0"/>
+        <w:i w:val="0"/>
+        <w:iCs w:val="0"/>
         <w:caps w:val="0"/>
         <w:smallCaps w:val="0"/>
         <w:strike w:val="0"/>
@@ -4483,7 +4395,11 @@
         <w:ind w:left="3189" w:hanging="189"/>
       </w:pPr>
       <w:rPr>
-        <w:rFonts w:hAnsi="Arial Unicode MS"/>
+        <w:rFonts w:ascii="Helvetica" w:cs="Helvetica" w:hAnsi="Helvetica" w:eastAsia="Helvetica"/>
+        <w:b w:val="0"/>
+        <w:bCs w:val="0"/>
+        <w:i w:val="0"/>
+        <w:iCs w:val="0"/>
         <w:caps w:val="0"/>
         <w:smallCaps w:val="0"/>
         <w:strike w:val="0"/>
@@ -4509,7 +4425,11 @@
         <w:ind w:left="3789" w:hanging="189"/>
       </w:pPr>
       <w:rPr>
-        <w:rFonts w:hAnsi="Arial Unicode MS"/>
+        <w:rFonts w:ascii="Helvetica" w:cs="Helvetica" w:hAnsi="Helvetica" w:eastAsia="Helvetica"/>
+        <w:b w:val="0"/>
+        <w:bCs w:val="0"/>
+        <w:i w:val="0"/>
+        <w:iCs w:val="0"/>
         <w:caps w:val="0"/>
         <w:smallCaps w:val="0"/>
         <w:strike w:val="0"/>
@@ -4535,7 +4455,11 @@
         <w:ind w:left="4389" w:hanging="189"/>
       </w:pPr>
       <w:rPr>
-        <w:rFonts w:hAnsi="Arial Unicode MS"/>
+        <w:rFonts w:ascii="Helvetica" w:cs="Helvetica" w:hAnsi="Helvetica" w:eastAsia="Helvetica"/>
+        <w:b w:val="0"/>
+        <w:bCs w:val="0"/>
+        <w:i w:val="0"/>
+        <w:iCs w:val="0"/>
         <w:caps w:val="0"/>
         <w:smallCaps w:val="0"/>
         <w:strike w:val="0"/>
@@ -4561,7 +4485,11 @@
         <w:ind w:left="4989" w:hanging="189"/>
       </w:pPr>
       <w:rPr>
-        <w:rFonts w:hAnsi="Arial Unicode MS"/>
+        <w:rFonts w:ascii="Helvetica" w:cs="Helvetica" w:hAnsi="Helvetica" w:eastAsia="Helvetica"/>
+        <w:b w:val="0"/>
+        <w:bCs w:val="0"/>
+        <w:i w:val="0"/>
+        <w:iCs w:val="0"/>
         <w:caps w:val="0"/>
         <w:smallCaps w:val="0"/>
         <w:strike w:val="0"/>

</xml_diff>

<commit_message>
updated resume to include specific FINRA projects
</commit_message>
<xml_diff>
--- a/assets/docs/brian_runk_resume.docx
+++ b/assets/docs/brian_runk_resume.docx
@@ -205,7 +205,38 @@
           <w:rtl w:val="0"/>
           <w:lang w:val="en-US"/>
         </w:rPr>
-        <w:t>Senior technology leader driving organizational change and innovation.</w:t>
+        <w:t>Senior technology leader driving</w:t>
+      </w:r>
+      <w:r>
+        <w:rPr>
+          <w:rFonts w:ascii="Helvetica" w:hAnsi="Helvetica"/>
+          <w:rtl w:val="0"/>
+          <w:lang w:val="en-US"/>
+        </w:rPr>
+        <w:t xml:space="preserve"> </w:t>
+      </w:r>
+      <w:r>
+        <w:rPr>
+          <w:rFonts w:ascii="Helvetica" w:hAnsi="Helvetica"/>
+          <w:rtl w:val="0"/>
+          <w:lang w:val="it-IT"/>
+        </w:rPr>
+        <w:t>innovation</w:t>
+      </w:r>
+      <w:r>
+        <w:rPr>
+          <w:rFonts w:ascii="Helvetica" w:hAnsi="Helvetica"/>
+          <w:rtl w:val="0"/>
+          <w:lang w:val="en-US"/>
+        </w:rPr>
+        <w:t xml:space="preserve"> and delivery</w:t>
+      </w:r>
+      <w:r>
+        <w:rPr>
+          <w:rFonts w:ascii="Helvetica" w:hAnsi="Helvetica"/>
+          <w:rtl w:val="0"/>
+        </w:rPr>
+        <w:t>.</w:t>
       </w:r>
     </w:p>
     <w:p>
@@ -858,6 +889,368 @@
           <w:lang w:val="en-US"/>
         </w:rPr>
         <w:t xml:space="preserve"> innovation across the organization.</w:t>
+      </w:r>
+    </w:p>
+    <w:p>
+      <w:pPr>
+        <w:pStyle w:val="Default"/>
+        <w:numPr>
+          <w:ilvl w:val="0"/>
+          <w:numId w:val="2"/>
+        </w:numPr>
+        <w:bidi w:val="0"/>
+        <w:spacing w:before="0" w:after="40" w:line="240" w:lineRule="auto"/>
+        <w:ind w:right="0"/>
+        <w:jc w:val="left"/>
+        <w:rPr>
+          <w:rFonts w:ascii="Helvetica" w:hAnsi="Helvetica"/>
+          <w:rtl w:val="0"/>
+          <w:lang w:val="en-US"/>
+        </w:rPr>
+      </w:pPr>
+      <w:r>
+        <w:rPr>
+          <w:rFonts w:ascii="Helvetica" w:hAnsi="Helvetica"/>
+          <w:rtl w:val="0"/>
+          <w:lang w:val="en-US"/>
+        </w:rPr>
+        <w:t>Generative AI/LLM-focused project</w:t>
+      </w:r>
+      <w:r>
+        <w:rPr>
+          <w:rFonts w:ascii="Helvetica" w:hAnsi="Helvetica"/>
+          <w:rtl w:val="0"/>
+          <w:lang w:val="en-US"/>
+        </w:rPr>
+        <w:t xml:space="preserve">s </w:t>
+      </w:r>
+      <w:r>
+        <w:rPr>
+          <w:rFonts w:ascii="Helvetica" w:hAnsi="Helvetica"/>
+          <w:rtl w:val="0"/>
+          <w:lang w:val="en-US"/>
+        </w:rPr>
+        <w:t>included the following topics:</w:t>
+      </w:r>
+    </w:p>
+    <w:p>
+      <w:pPr>
+        <w:pStyle w:val="Default"/>
+        <w:numPr>
+          <w:ilvl w:val="1"/>
+          <w:numId w:val="4"/>
+        </w:numPr>
+        <w:suppressAutoHyphens w:val="1"/>
+        <w:spacing w:before="0" w:after="40" w:line="240" w:lineRule="auto"/>
+        <w:jc w:val="left"/>
+        <w:rPr>
+          <w:rFonts w:ascii="Helvetica" w:hAnsi="Helvetica"/>
+          <w:lang w:val="en-US"/>
+        </w:rPr>
+      </w:pPr>
+      <w:r>
+        <w:rPr>
+          <w:rFonts w:ascii="Helvetica" w:hAnsi="Helvetica"/>
+          <w:rtl w:val="0"/>
+          <w:lang w:val="en-US"/>
+        </w:rPr>
+        <w:t>AI-Assisted Coding &amp; the Software Development Lifecycle</w:t>
+      </w:r>
+    </w:p>
+    <w:p>
+      <w:pPr>
+        <w:pStyle w:val="Default"/>
+        <w:numPr>
+          <w:ilvl w:val="1"/>
+          <w:numId w:val="4"/>
+        </w:numPr>
+        <w:suppressAutoHyphens w:val="1"/>
+        <w:spacing w:before="0" w:after="40" w:line="240" w:lineRule="auto"/>
+        <w:jc w:val="left"/>
+        <w:rPr>
+          <w:rFonts w:ascii="Helvetica" w:hAnsi="Helvetica"/>
+          <w:lang w:val="en-US"/>
+        </w:rPr>
+      </w:pPr>
+      <w:r>
+        <w:rPr>
+          <w:rFonts w:ascii="Helvetica" w:hAnsi="Helvetica"/>
+          <w:rtl w:val="0"/>
+          <w:lang w:val="en-US"/>
+        </w:rPr>
+        <w:t xml:space="preserve">Commenting </w:t>
+      </w:r>
+      <w:r>
+        <w:rPr>
+          <w:rFonts w:ascii="Helvetica" w:hAnsi="Helvetica"/>
+          <w:rtl w:val="0"/>
+          <w:lang w:val="it-IT"/>
+        </w:rPr>
+        <w:t>&amp; Documentat</w:t>
+      </w:r>
+      <w:r>
+        <w:rPr>
+          <w:rFonts w:ascii="Helvetica" w:hAnsi="Helvetica"/>
+          <w:rtl w:val="0"/>
+          <w:lang w:val="en-US"/>
+        </w:rPr>
+        <w:t>ing</w:t>
+      </w:r>
+      <w:r>
+        <w:rPr>
+          <w:rFonts w:ascii="Helvetica" w:hAnsi="Helvetica"/>
+          <w:rtl w:val="0"/>
+          <w:lang w:val="en-US"/>
+        </w:rPr>
+        <w:t xml:space="preserve"> to Legacy Code</w:t>
+      </w:r>
+    </w:p>
+    <w:p>
+      <w:pPr>
+        <w:pStyle w:val="Default"/>
+        <w:numPr>
+          <w:ilvl w:val="1"/>
+          <w:numId w:val="4"/>
+        </w:numPr>
+        <w:suppressAutoHyphens w:val="1"/>
+        <w:spacing w:before="0" w:after="40" w:line="240" w:lineRule="auto"/>
+        <w:jc w:val="left"/>
+        <w:rPr>
+          <w:rFonts w:ascii="Helvetica" w:hAnsi="Helvetica"/>
+          <w:lang w:val="en-US"/>
+        </w:rPr>
+      </w:pPr>
+      <w:r>
+        <w:rPr>
+          <w:rFonts w:ascii="Helvetica" w:hAnsi="Helvetica"/>
+          <w:rtl w:val="0"/>
+          <w:lang w:val="en-US"/>
+        </w:rPr>
+        <w:t xml:space="preserve">Summarizing </w:t>
+      </w:r>
+      <w:r>
+        <w:rPr>
+          <w:rFonts w:ascii="Helvetica" w:hAnsi="Helvetica"/>
+          <w:rtl w:val="0"/>
+          <w:lang w:val="en-US"/>
+        </w:rPr>
+        <w:t>Complex Documents</w:t>
+      </w:r>
+    </w:p>
+    <w:p>
+      <w:pPr>
+        <w:pStyle w:val="Default"/>
+        <w:numPr>
+          <w:ilvl w:val="1"/>
+          <w:numId w:val="4"/>
+        </w:numPr>
+        <w:suppressAutoHyphens w:val="1"/>
+        <w:spacing w:before="0" w:after="40" w:line="240" w:lineRule="auto"/>
+        <w:jc w:val="left"/>
+        <w:rPr>
+          <w:rFonts w:ascii="Helvetica" w:hAnsi="Helvetica"/>
+          <w:lang w:val="en-US"/>
+        </w:rPr>
+      </w:pPr>
+      <w:r>
+        <w:rPr>
+          <w:rFonts w:ascii="Helvetica" w:hAnsi="Helvetica"/>
+          <w:rtl w:val="0"/>
+          <w:lang w:val="en-US"/>
+        </w:rPr>
+        <w:t>Constructing Taxonomies from CMS Content</w:t>
+      </w:r>
+    </w:p>
+    <w:p>
+      <w:pPr>
+        <w:pStyle w:val="Default"/>
+        <w:numPr>
+          <w:ilvl w:val="1"/>
+          <w:numId w:val="4"/>
+        </w:numPr>
+        <w:suppressAutoHyphens w:val="1"/>
+        <w:spacing w:before="0" w:after="40" w:line="240" w:lineRule="auto"/>
+        <w:jc w:val="left"/>
+        <w:rPr>
+          <w:rFonts w:ascii="Helvetica" w:hAnsi="Helvetica"/>
+          <w:lang w:val="en-US"/>
+        </w:rPr>
+      </w:pPr>
+      <w:r>
+        <w:rPr>
+          <w:rFonts w:ascii="Helvetica" w:hAnsi="Helvetica"/>
+          <w:rtl w:val="0"/>
+          <w:lang w:val="en-US"/>
+        </w:rPr>
+        <w:t>Data Parsing and SQL Generation</w:t>
+      </w:r>
+    </w:p>
+    <w:p>
+      <w:pPr>
+        <w:pStyle w:val="Default"/>
+        <w:numPr>
+          <w:ilvl w:val="1"/>
+          <w:numId w:val="4"/>
+        </w:numPr>
+        <w:suppressAutoHyphens w:val="1"/>
+        <w:spacing w:before="0" w:after="40" w:line="240" w:lineRule="auto"/>
+        <w:jc w:val="left"/>
+        <w:rPr>
+          <w:rFonts w:ascii="Helvetica" w:hAnsi="Helvetica"/>
+          <w:lang w:val="en-US"/>
+        </w:rPr>
+      </w:pPr>
+      <w:r>
+        <w:rPr>
+          <w:rFonts w:ascii="Helvetica" w:hAnsi="Helvetica"/>
+          <w:rtl w:val="0"/>
+          <w:lang w:val="en-US"/>
+        </w:rPr>
+        <w:t>Generating Graph Databases from Disparate Documents</w:t>
+      </w:r>
+    </w:p>
+    <w:p>
+      <w:pPr>
+        <w:pStyle w:val="Default"/>
+        <w:numPr>
+          <w:ilvl w:val="1"/>
+          <w:numId w:val="4"/>
+        </w:numPr>
+        <w:suppressAutoHyphens w:val="1"/>
+        <w:spacing w:before="0" w:after="40" w:line="240" w:lineRule="auto"/>
+        <w:jc w:val="left"/>
+        <w:rPr>
+          <w:rFonts w:ascii="Helvetica" w:hAnsi="Helvetica"/>
+          <w:lang w:val="en-US"/>
+        </w:rPr>
+      </w:pPr>
+      <w:r>
+        <w:rPr>
+          <w:rFonts w:ascii="Helvetica" w:hAnsi="Helvetica"/>
+          <w:rtl w:val="0"/>
+          <w:lang w:val="en-US"/>
+        </w:rPr>
+        <w:t>Security Scanning of Internal and Third-party Software</w:t>
+      </w:r>
+    </w:p>
+    <w:p>
+      <w:pPr>
+        <w:pStyle w:val="Default"/>
+        <w:numPr>
+          <w:ilvl w:val="1"/>
+          <w:numId w:val="4"/>
+        </w:numPr>
+        <w:suppressAutoHyphens w:val="1"/>
+        <w:spacing w:before="0" w:after="40" w:line="240" w:lineRule="auto"/>
+        <w:jc w:val="left"/>
+        <w:rPr>
+          <w:rFonts w:ascii="Helvetica" w:hAnsi="Helvetica"/>
+          <w:lang w:val="en-US"/>
+        </w:rPr>
+      </w:pPr>
+      <w:r>
+        <w:rPr>
+          <w:rFonts w:ascii="Helvetica" w:hAnsi="Helvetica"/>
+          <w:rtl w:val="0"/>
+          <w:lang w:val="en-US"/>
+        </w:rPr>
+        <w:t>Orchestration of Complex Workflows</w:t>
+      </w:r>
+    </w:p>
+    <w:p>
+      <w:pPr>
+        <w:pStyle w:val="Default"/>
+        <w:numPr>
+          <w:ilvl w:val="1"/>
+          <w:numId w:val="4"/>
+        </w:numPr>
+        <w:suppressAutoHyphens w:val="1"/>
+        <w:spacing w:before="0" w:after="40" w:line="240" w:lineRule="auto"/>
+        <w:jc w:val="left"/>
+        <w:rPr>
+          <w:rFonts w:ascii="Helvetica" w:hAnsi="Helvetica"/>
+          <w:lang w:val="en-US"/>
+        </w:rPr>
+      </w:pPr>
+      <w:r>
+        <w:rPr>
+          <w:rFonts w:ascii="Helvetica" w:hAnsi="Helvetica"/>
+          <w:rtl w:val="0"/>
+          <w:lang w:val="en-US"/>
+        </w:rPr>
+        <w:t>Building Trainable Assistants (Agents)</w:t>
+      </w:r>
+    </w:p>
+    <w:p>
+      <w:pPr>
+        <w:pStyle w:val="Default"/>
+        <w:numPr>
+          <w:ilvl w:val="1"/>
+          <w:numId w:val="4"/>
+        </w:numPr>
+        <w:suppressAutoHyphens w:val="1"/>
+        <w:spacing w:before="0" w:after="40" w:line="240" w:lineRule="auto"/>
+        <w:jc w:val="left"/>
+        <w:rPr>
+          <w:rFonts w:ascii="Helvetica" w:hAnsi="Helvetica"/>
+          <w:lang w:val="en-US"/>
+        </w:rPr>
+      </w:pPr>
+      <w:r>
+        <w:rPr>
+          <w:rFonts w:ascii="Helvetica" w:hAnsi="Helvetica"/>
+          <w:rtl w:val="0"/>
+          <w:lang w:val="en-US"/>
+        </w:rPr>
+        <w:t>Designing Safe and Ethical Chatbots</w:t>
+      </w:r>
+    </w:p>
+    <w:p>
+      <w:pPr>
+        <w:pStyle w:val="Default"/>
+        <w:numPr>
+          <w:ilvl w:val="1"/>
+          <w:numId w:val="4"/>
+        </w:numPr>
+        <w:suppressAutoHyphens w:val="1"/>
+        <w:spacing w:before="0" w:after="40" w:line="240" w:lineRule="auto"/>
+        <w:jc w:val="left"/>
+        <w:rPr>
+          <w:rFonts w:ascii="Helvetica" w:hAnsi="Helvetica"/>
+          <w:lang w:val="en-US"/>
+        </w:rPr>
+      </w:pPr>
+      <w:r>
+        <w:rPr>
+          <w:rFonts w:ascii="Helvetica" w:hAnsi="Helvetica"/>
+          <w:rtl w:val="0"/>
+          <w:lang w:val="en-US"/>
+        </w:rPr>
+        <w:t>Establishing a Prompt Engineering Playbook</w:t>
+      </w:r>
+    </w:p>
+    <w:p>
+      <w:pPr>
+        <w:pStyle w:val="Default"/>
+        <w:numPr>
+          <w:ilvl w:val="1"/>
+          <w:numId w:val="4"/>
+        </w:numPr>
+        <w:suppressAutoHyphens w:val="1"/>
+        <w:spacing w:before="0" w:after="40" w:line="240" w:lineRule="auto"/>
+        <w:jc w:val="left"/>
+        <w:rPr>
+          <w:rFonts w:ascii="Helvetica" w:hAnsi="Helvetica"/>
+          <w:lang w:val="en-US"/>
+        </w:rPr>
+      </w:pPr>
+      <w:r>
+        <w:rPr>
+          <w:rFonts w:ascii="Helvetica" w:hAnsi="Helvetica"/>
+          <w:rtl w:val="0"/>
+          <w:lang w:val="en-US"/>
+        </w:rPr>
+        <w:t>Fine-Tuning Models for FINRA-specific Use Cases</w:t>
       </w:r>
     </w:p>
     <w:p>
@@ -918,41 +1311,11 @@
         <w:ind w:left="0" w:right="0" w:firstLine="0"/>
         <w:jc w:val="left"/>
         <w:rPr>
-          <w:b w:val="1"/>
-          <w:bCs w:val="1"/>
-          <w:rtl w:val="0"/>
-        </w:rPr>
-      </w:pPr>
-      <w:r>
-        <w:rPr>
-          <w:b w:val="1"/>
-          <w:bCs w:val="1"/>
-          <w:rtl w:val="0"/>
-          <w:lang w:val="en-US"/>
-        </w:rPr>
-        <w:t>Sr Director of Software Engineering</w:t>
-      </w:r>
-      <w:r>
-        <w:rPr>
-          <w:b w:val="1"/>
-          <w:bCs w:val="1"/>
-          <w:rtl w:val="0"/>
-        </w:rPr>
-        <w:tab/>
-        <w:tab/>
-        <w:tab/>
-        <w:tab/>
-        <w:tab/>
-      </w:r>
-      <w:r>
-        <w:rPr>
-          <w:b w:val="1"/>
-          <w:bCs w:val="1"/>
-          <w:rtl w:val="0"/>
-          <w:lang w:val="de-DE"/>
-        </w:rPr>
-        <w:t>Sparkfund</w:t>
-      </w:r>
+          <w:sz w:val="26"/>
+          <w:szCs w:val="26"/>
+          <w:rtl w:val="0"/>
+        </w:rPr>
+      </w:pPr>
     </w:p>
     <w:p>
       <w:pPr>
@@ -980,346 +1343,40 @@
         <w:ind w:left="0" w:right="0" w:firstLine="0"/>
         <w:jc w:val="left"/>
         <w:rPr>
-          <w:rtl w:val="0"/>
-        </w:rPr>
-      </w:pPr>
-      <w:r>
-        <w:rPr>
-          <w:rtl w:val="0"/>
-        </w:rPr>
-        <w:t>Nov 2019</w:t>
-      </w:r>
-      <w:r>
-        <w:rPr>
-          <w:rtl w:val="0"/>
-          <w:lang w:val="en-US"/>
-        </w:rPr>
-        <w:t>-</w:t>
-      </w:r>
-      <w:r>
-        <w:rPr>
-          <w:rtl w:val="0"/>
-        </w:rPr>
-        <w:t>Mar 2023</w:t>
-      </w:r>
-    </w:p>
-    <w:p>
-      <w:pPr>
-        <w:pStyle w:val="Default"/>
-        <w:bidi w:val="0"/>
-        <w:spacing w:before="80" w:after="80" w:line="240" w:lineRule="auto"/>
-        <w:ind w:left="0" w:right="0" w:firstLine="0"/>
-        <w:jc w:val="left"/>
-        <w:rPr>
-          <w:i w:val="1"/>
-          <w:iCs w:val="1"/>
-          <w:rtl w:val="0"/>
-        </w:rPr>
-      </w:pPr>
-      <w:r>
-        <w:rPr>
-          <w:i w:val="1"/>
-          <w:iCs w:val="1"/>
-          <w:rtl w:val="0"/>
-          <w:lang w:val="en-US"/>
-        </w:rPr>
-        <w:t>Established engineering excellence from the ground up, implementing strategic processes and governance to enable rapid scaling.</w:t>
-      </w:r>
-    </w:p>
-    <w:p>
-      <w:pPr>
-        <w:pStyle w:val="Default"/>
-        <w:numPr>
-          <w:ilvl w:val="0"/>
-          <w:numId w:val="2"/>
-        </w:numPr>
-        <w:bidi w:val="0"/>
-        <w:spacing w:before="0" w:after="40" w:line="240" w:lineRule="auto"/>
-        <w:ind w:right="0"/>
-        <w:jc w:val="left"/>
-        <w:rPr>
-          <w:rtl w:val="0"/>
-          <w:lang w:val="en-US"/>
-        </w:rPr>
-      </w:pPr>
-      <w:r>
-        <w:rPr>
-          <w:rtl w:val="0"/>
-          <w:lang w:val="en-US"/>
-        </w:rPr>
-        <w:t>Senior</w:t>
-      </w:r>
-      <w:r>
-        <w:rPr>
-          <w:rtl w:val="0"/>
-          <w:lang w:val="en-US"/>
-        </w:rPr>
-        <w:t xml:space="preserve"> engineering</w:t>
-      </w:r>
-      <w:r>
-        <w:rPr>
-          <w:rtl w:val="0"/>
-          <w:lang w:val="en-US"/>
-        </w:rPr>
-        <w:t xml:space="preserve"> leader, implementing strategic roadmap and </w:t>
-      </w:r>
-      <w:r>
-        <w:rPr>
-          <w:rtl w:val="0"/>
-          <w:lang w:val="en-US"/>
-        </w:rPr>
-        <w:t>directing</w:t>
-      </w:r>
-      <w:r>
-        <w:rPr>
-          <w:rtl w:val="0"/>
-          <w:lang w:val="en-US"/>
-        </w:rPr>
-        <w:t xml:space="preserve"> all technical initiatives.</w:t>
-      </w:r>
-    </w:p>
-    <w:p>
-      <w:pPr>
-        <w:pStyle w:val="Default"/>
-        <w:numPr>
-          <w:ilvl w:val="0"/>
-          <w:numId w:val="2"/>
-        </w:numPr>
-        <w:bidi w:val="0"/>
-        <w:spacing w:before="0" w:after="40" w:line="240" w:lineRule="auto"/>
-        <w:ind w:right="0"/>
-        <w:jc w:val="left"/>
-        <w:rPr>
-          <w:rtl w:val="0"/>
-          <w:lang w:val="en-US"/>
-        </w:rPr>
-      </w:pPr>
-      <w:r>
-        <w:rPr>
-          <w:rtl w:val="0"/>
-          <w:lang w:val="en-US"/>
-        </w:rPr>
-        <w:t>Orchestrated</w:t>
-      </w:r>
-      <w:r>
-        <w:rPr>
-          <w:rtl w:val="0"/>
-          <w:lang w:val="en-US"/>
-        </w:rPr>
-        <w:t xml:space="preserve"> the design and development of the full</w:t>
-      </w:r>
-      <w:r>
-        <w:rPr>
-          <w:rtl w:val="0"/>
-          <w:lang w:val="en-US"/>
-        </w:rPr>
-        <w:t>-</w:t>
-      </w:r>
-      <w:r>
-        <w:rPr>
-          <w:rtl w:val="0"/>
-          <w:lang w:val="en-US"/>
-        </w:rPr>
-        <w:t>stack SparkOS platform for clean energy projects.</w:t>
-      </w:r>
-    </w:p>
-    <w:p>
-      <w:pPr>
-        <w:pStyle w:val="Default"/>
-        <w:numPr>
-          <w:ilvl w:val="0"/>
-          <w:numId w:val="2"/>
-        </w:numPr>
-        <w:bidi w:val="0"/>
-        <w:spacing w:before="0" w:after="40" w:line="240" w:lineRule="auto"/>
-        <w:ind w:right="0"/>
-        <w:jc w:val="left"/>
-        <w:rPr>
-          <w:rFonts w:ascii="Helvetica" w:hAnsi="Helvetica"/>
-          <w:rtl w:val="0"/>
-          <w:lang w:val="en-US"/>
-        </w:rPr>
-      </w:pPr>
-      <w:r>
-        <w:rPr>
-          <w:rFonts w:ascii="Helvetica" w:hAnsi="Helvetica"/>
-          <w:rtl w:val="0"/>
-          <w:lang w:val="en-US"/>
-        </w:rPr>
-        <w:t xml:space="preserve">Introduced </w:t>
-      </w:r>
-      <w:r>
-        <w:rPr>
-          <w:rFonts w:ascii="Helvetica" w:hAnsi="Helvetica"/>
-          <w:rtl w:val="0"/>
-          <w:lang w:val="en-US"/>
-        </w:rPr>
-        <w:t>A</w:t>
-      </w:r>
-      <w:r>
-        <w:rPr>
-          <w:rFonts w:ascii="Helvetica" w:hAnsi="Helvetica"/>
-          <w:rtl w:val="0"/>
-          <w:lang w:val="en-US"/>
-        </w:rPr>
-        <w:t xml:space="preserve">gile processes, KPIs for aligning </w:t>
-      </w:r>
-      <w:r>
-        <w:rPr>
-          <w:rFonts w:ascii="Helvetica" w:hAnsi="Helvetica"/>
-          <w:rtl w:val="0"/>
-          <w:lang w:val="en-US"/>
-        </w:rPr>
-        <w:t>teams</w:t>
-      </w:r>
-      <w:r>
-        <w:rPr>
-          <w:rFonts w:ascii="Helvetica" w:hAnsi="Helvetica" w:hint="default"/>
-          <w:rtl w:val="0"/>
-          <w:lang w:val="en-US"/>
-        </w:rPr>
-        <w:t xml:space="preserve">’ </w:t>
-      </w:r>
-      <w:r>
-        <w:rPr>
-          <w:rFonts w:ascii="Helvetica" w:hAnsi="Helvetica"/>
-          <w:rtl w:val="0"/>
-          <w:lang w:val="en-US"/>
-        </w:rPr>
-        <w:t>work</w:t>
-      </w:r>
-      <w:r>
-        <w:rPr>
-          <w:rFonts w:ascii="Helvetica" w:hAnsi="Helvetica"/>
-          <w:rtl w:val="0"/>
-          <w:lang w:val="en-US"/>
-        </w:rPr>
-        <w:t xml:space="preserve"> with company-wide </w:t>
-      </w:r>
-      <w:r>
-        <w:rPr>
-          <w:rFonts w:ascii="Helvetica" w:hAnsi="Helvetica"/>
-          <w:rtl w:val="0"/>
-          <w:lang w:val="en-US"/>
-        </w:rPr>
-        <w:t>goals</w:t>
-      </w:r>
-      <w:r>
-        <w:rPr>
-          <w:rFonts w:ascii="Helvetica" w:hAnsi="Helvetica"/>
-          <w:rtl w:val="0"/>
-          <w:lang w:val="en-US"/>
-        </w:rPr>
-        <w:t xml:space="preserve"> and regular checkpoints to foster cross-departmental coordination.</w:t>
-      </w:r>
-    </w:p>
-    <w:p>
-      <w:pPr>
-        <w:pStyle w:val="Default"/>
-        <w:numPr>
-          <w:ilvl w:val="0"/>
-          <w:numId w:val="2"/>
-        </w:numPr>
-        <w:bidi w:val="0"/>
-        <w:spacing w:before="0" w:after="40" w:line="240" w:lineRule="auto"/>
-        <w:ind w:right="0"/>
-        <w:jc w:val="left"/>
-        <w:rPr>
-          <w:rtl w:val="0"/>
-          <w:lang w:val="en-US"/>
-        </w:rPr>
-      </w:pPr>
-      <w:r>
-        <w:rPr>
-          <w:rtl w:val="0"/>
-          <w:lang w:val="en-US"/>
-        </w:rPr>
-        <w:t>Initiated practices for documentation, testing, CI/CD, site alerting &amp; monitoring, metrics collection and reporting.</w:t>
-      </w:r>
-    </w:p>
-    <w:p>
-      <w:pPr>
-        <w:pStyle w:val="Default"/>
-        <w:numPr>
-          <w:ilvl w:val="0"/>
-          <w:numId w:val="2"/>
-        </w:numPr>
-        <w:bidi w:val="0"/>
-        <w:spacing w:before="0" w:after="40" w:line="240" w:lineRule="auto"/>
-        <w:ind w:right="0"/>
-        <w:jc w:val="left"/>
-        <w:rPr>
-          <w:rtl w:val="0"/>
-        </w:rPr>
-      </w:pPr>
-      <w:r>
-        <w:rPr>
-          <w:rtl w:val="0"/>
-        </w:rPr>
-        <w:t xml:space="preserve">Drove </w:t>
-      </w:r>
-      <w:r>
-        <w:rPr>
-          <w:rtl w:val="0"/>
-          <w:lang w:val="en-US"/>
-        </w:rPr>
-        <w:t xml:space="preserve">the </w:t>
-      </w:r>
-      <w:r>
-        <w:rPr>
-          <w:rtl w:val="0"/>
-          <w:lang w:val="en-US"/>
-        </w:rPr>
-        <w:t xml:space="preserve">upgrade of security posture and SDLC </w:t>
-      </w:r>
-      <w:r>
-        <w:rPr>
-          <w:rtl w:val="0"/>
-          <w:lang w:val="en-US"/>
-        </w:rPr>
-        <w:t xml:space="preserve">enhancements </w:t>
-      </w:r>
-      <w:r>
-        <w:rPr>
-          <w:rtl w:val="0"/>
-          <w:lang w:val="en-US"/>
-        </w:rPr>
-        <w:t>required for SOC1/SOC2 compliance.</w:t>
-      </w:r>
-    </w:p>
-    <w:p>
-      <w:pPr>
-        <w:pStyle w:val="Default"/>
-        <w:numPr>
-          <w:ilvl w:val="0"/>
-          <w:numId w:val="2"/>
-        </w:numPr>
-        <w:bidi w:val="0"/>
-        <w:spacing w:before="0" w:after="40" w:line="240" w:lineRule="auto"/>
-        <w:ind w:right="0"/>
-        <w:jc w:val="left"/>
-        <w:rPr>
-          <w:rtl w:val="0"/>
-          <w:lang w:val="en-US"/>
-        </w:rPr>
-      </w:pPr>
-      <w:r>
-        <w:rPr>
-          <w:rtl w:val="0"/>
-          <w:lang w:val="en-US"/>
-        </w:rPr>
-        <w:t>Performed due diligence related to investor financing and potential M&amp;A activity.</w:t>
-      </w:r>
-      <w:r>
-        <w:rPr>
-          <w:rFonts w:ascii="Arial Unicode MS" w:cs="Arial Unicode MS" w:hAnsi="Arial Unicode MS" w:eastAsia="Arial Unicode MS"/>
-          <w:b w:val="0"/>
-          <w:bCs w:val="0"/>
-          <w:i w:val="0"/>
-          <w:iCs w:val="0"/>
-          <w:rtl w:val="0"/>
-        </w:rPr>
-        <w:br w:type="page"/>
+          <w:b w:val="1"/>
+          <w:bCs w:val="1"/>
+          <w:rtl w:val="0"/>
+        </w:rPr>
+      </w:pPr>
+      <w:r>
+        <w:rPr>
+          <w:b w:val="1"/>
+          <w:bCs w:val="1"/>
+          <w:rtl w:val="0"/>
+          <w:lang w:val="en-US"/>
+        </w:rPr>
+        <w:t>Sr Director of Software Engineering</w:t>
+      </w:r>
+      <w:r>
+        <w:rPr>
+          <w:b w:val="1"/>
+          <w:bCs w:val="1"/>
+          <w:rtl w:val="0"/>
+        </w:rPr>
+        <w:tab/>
+        <w:tab/>
+        <w:tab/>
+        <w:tab/>
+        <w:tab/>
+      </w:r>
+      <w:r>
+        <w:rPr>
+          <w:b w:val="1"/>
+          <w:bCs w:val="1"/>
+          <w:rtl w:val="0"/>
+          <w:lang w:val="de-DE"/>
+        </w:rPr>
+        <w:t>Sparkfund</w:t>
       </w:r>
     </w:p>
     <w:p>
@@ -1353,6 +1410,393 @@
       </w:pPr>
       <w:r>
         <w:rPr>
+          <w:rtl w:val="0"/>
+        </w:rPr>
+        <w:t>Nov 2019</w:t>
+      </w:r>
+      <w:r>
+        <w:rPr>
+          <w:rtl w:val="0"/>
+          <w:lang w:val="en-US"/>
+        </w:rPr>
+        <w:t>-</w:t>
+      </w:r>
+      <w:r>
+        <w:rPr>
+          <w:rtl w:val="0"/>
+        </w:rPr>
+        <w:t>Mar 2023</w:t>
+      </w:r>
+    </w:p>
+    <w:p>
+      <w:pPr>
+        <w:pStyle w:val="Default"/>
+        <w:bidi w:val="0"/>
+        <w:spacing w:before="80" w:after="80" w:line="240" w:lineRule="auto"/>
+        <w:ind w:left="0" w:right="0" w:firstLine="0"/>
+        <w:jc w:val="left"/>
+        <w:rPr>
+          <w:i w:val="1"/>
+          <w:iCs w:val="1"/>
+          <w:rtl w:val="0"/>
+        </w:rPr>
+      </w:pPr>
+      <w:r>
+        <w:rPr>
+          <w:i w:val="1"/>
+          <w:iCs w:val="1"/>
+          <w:rtl w:val="0"/>
+          <w:lang w:val="en-US"/>
+        </w:rPr>
+        <w:t>Established engineering excellence from the ground up, implementing strategic processes and governance to enable rapid scaling.</w:t>
+      </w:r>
+    </w:p>
+    <w:p>
+      <w:pPr>
+        <w:pStyle w:val="Default"/>
+        <w:numPr>
+          <w:ilvl w:val="0"/>
+          <w:numId w:val="2"/>
+        </w:numPr>
+        <w:bidi w:val="0"/>
+        <w:spacing w:before="0" w:after="40" w:line="240" w:lineRule="auto"/>
+        <w:ind w:right="0"/>
+        <w:jc w:val="left"/>
+        <w:rPr>
+          <w:rtl w:val="0"/>
+          <w:lang w:val="en-US"/>
+        </w:rPr>
+      </w:pPr>
+      <w:r>
+        <w:rPr>
+          <w:rtl w:val="0"/>
+          <w:lang w:val="en-US"/>
+        </w:rPr>
+        <w:t>Senior</w:t>
+      </w:r>
+      <w:r>
+        <w:rPr>
+          <w:rtl w:val="0"/>
+          <w:lang w:val="en-US"/>
+        </w:rPr>
+        <w:t xml:space="preserve"> engineering</w:t>
+      </w:r>
+      <w:r>
+        <w:rPr>
+          <w:rtl w:val="0"/>
+          <w:lang w:val="en-US"/>
+        </w:rPr>
+        <w:t xml:space="preserve"> leader, implementing strategic roadmap and </w:t>
+      </w:r>
+      <w:r>
+        <w:rPr>
+          <w:rtl w:val="0"/>
+          <w:lang w:val="en-US"/>
+        </w:rPr>
+        <w:t>directing</w:t>
+      </w:r>
+      <w:r>
+        <w:rPr>
+          <w:rtl w:val="0"/>
+          <w:lang w:val="en-US"/>
+        </w:rPr>
+        <w:t xml:space="preserve"> all technical initiatives.</w:t>
+      </w:r>
+    </w:p>
+    <w:p>
+      <w:pPr>
+        <w:pStyle w:val="Default"/>
+        <w:numPr>
+          <w:ilvl w:val="0"/>
+          <w:numId w:val="2"/>
+        </w:numPr>
+        <w:bidi w:val="0"/>
+        <w:spacing w:before="0" w:after="40" w:line="240" w:lineRule="auto"/>
+        <w:ind w:right="0"/>
+        <w:jc w:val="left"/>
+        <w:rPr>
+          <w:rtl w:val="0"/>
+          <w:lang w:val="en-US"/>
+        </w:rPr>
+      </w:pPr>
+      <w:r>
+        <w:rPr>
+          <w:rtl w:val="0"/>
+          <w:lang w:val="en-US"/>
+        </w:rPr>
+        <w:t>Orchestrated</w:t>
+      </w:r>
+      <w:r>
+        <w:rPr>
+          <w:rtl w:val="0"/>
+          <w:lang w:val="en-US"/>
+        </w:rPr>
+        <w:t xml:space="preserve"> the design and development of the full</w:t>
+      </w:r>
+      <w:r>
+        <w:rPr>
+          <w:rtl w:val="0"/>
+          <w:lang w:val="en-US"/>
+        </w:rPr>
+        <w:t>-</w:t>
+      </w:r>
+      <w:r>
+        <w:rPr>
+          <w:rtl w:val="0"/>
+          <w:lang w:val="en-US"/>
+        </w:rPr>
+        <w:t>stack SparkOS platform for clean energy projects.</w:t>
+      </w:r>
+    </w:p>
+    <w:p>
+      <w:pPr>
+        <w:pStyle w:val="Default"/>
+        <w:numPr>
+          <w:ilvl w:val="0"/>
+          <w:numId w:val="2"/>
+        </w:numPr>
+        <w:bidi w:val="0"/>
+        <w:spacing w:before="0" w:after="40" w:line="240" w:lineRule="auto"/>
+        <w:ind w:right="0"/>
+        <w:jc w:val="left"/>
+        <w:rPr>
+          <w:rFonts w:ascii="Helvetica" w:hAnsi="Helvetica"/>
+          <w:rtl w:val="0"/>
+          <w:lang w:val="en-US"/>
+        </w:rPr>
+      </w:pPr>
+      <w:r>
+        <w:rPr>
+          <w:rFonts w:ascii="Helvetica" w:hAnsi="Helvetica"/>
+          <w:rtl w:val="0"/>
+          <w:lang w:val="en-US"/>
+        </w:rPr>
+        <w:t xml:space="preserve">Introduced </w:t>
+      </w:r>
+      <w:r>
+        <w:rPr>
+          <w:rFonts w:ascii="Helvetica" w:hAnsi="Helvetica"/>
+          <w:rtl w:val="0"/>
+          <w:lang w:val="en-US"/>
+        </w:rPr>
+        <w:t>A</w:t>
+      </w:r>
+      <w:r>
+        <w:rPr>
+          <w:rFonts w:ascii="Helvetica" w:hAnsi="Helvetica"/>
+          <w:rtl w:val="0"/>
+          <w:lang w:val="en-US"/>
+        </w:rPr>
+        <w:t xml:space="preserve">gile processes, KPIs for aligning </w:t>
+      </w:r>
+      <w:r>
+        <w:rPr>
+          <w:rFonts w:ascii="Helvetica" w:hAnsi="Helvetica"/>
+          <w:rtl w:val="0"/>
+          <w:lang w:val="en-US"/>
+        </w:rPr>
+        <w:t>teams</w:t>
+      </w:r>
+      <w:r>
+        <w:rPr>
+          <w:rFonts w:ascii="Helvetica" w:hAnsi="Helvetica" w:hint="default"/>
+          <w:rtl w:val="0"/>
+          <w:lang w:val="en-US"/>
+        </w:rPr>
+        <w:t xml:space="preserve">’ </w:t>
+      </w:r>
+      <w:r>
+        <w:rPr>
+          <w:rFonts w:ascii="Helvetica" w:hAnsi="Helvetica"/>
+          <w:rtl w:val="0"/>
+          <w:lang w:val="en-US"/>
+        </w:rPr>
+        <w:t>work</w:t>
+      </w:r>
+      <w:r>
+        <w:rPr>
+          <w:rFonts w:ascii="Helvetica" w:hAnsi="Helvetica"/>
+          <w:rtl w:val="0"/>
+          <w:lang w:val="en-US"/>
+        </w:rPr>
+        <w:t xml:space="preserve"> with company-wide </w:t>
+      </w:r>
+      <w:r>
+        <w:rPr>
+          <w:rFonts w:ascii="Helvetica" w:hAnsi="Helvetica"/>
+          <w:rtl w:val="0"/>
+          <w:lang w:val="en-US"/>
+        </w:rPr>
+        <w:t>goals</w:t>
+      </w:r>
+      <w:r>
+        <w:rPr>
+          <w:rFonts w:ascii="Helvetica" w:hAnsi="Helvetica"/>
+          <w:rtl w:val="0"/>
+          <w:lang w:val="en-US"/>
+        </w:rPr>
+        <w:t xml:space="preserve"> and regular checkpoints to foster cross-departmental coordination.</w:t>
+      </w:r>
+    </w:p>
+    <w:p>
+      <w:pPr>
+        <w:pStyle w:val="Default"/>
+        <w:numPr>
+          <w:ilvl w:val="0"/>
+          <w:numId w:val="2"/>
+        </w:numPr>
+        <w:bidi w:val="0"/>
+        <w:spacing w:before="0" w:after="40" w:line="240" w:lineRule="auto"/>
+        <w:ind w:right="0"/>
+        <w:jc w:val="left"/>
+        <w:rPr>
+          <w:rtl w:val="0"/>
+          <w:lang w:val="en-US"/>
+        </w:rPr>
+      </w:pPr>
+      <w:r>
+        <w:rPr>
+          <w:rtl w:val="0"/>
+          <w:lang w:val="en-US"/>
+        </w:rPr>
+        <w:t>Initiated practices for documentation, testing, CI/CD, site alerting &amp; monitoring, metrics collection and reporting.</w:t>
+      </w:r>
+    </w:p>
+    <w:p>
+      <w:pPr>
+        <w:pStyle w:val="Default"/>
+        <w:numPr>
+          <w:ilvl w:val="0"/>
+          <w:numId w:val="2"/>
+        </w:numPr>
+        <w:bidi w:val="0"/>
+        <w:spacing w:before="0" w:after="40" w:line="240" w:lineRule="auto"/>
+        <w:ind w:right="0"/>
+        <w:jc w:val="left"/>
+        <w:rPr>
+          <w:rtl w:val="0"/>
+        </w:rPr>
+      </w:pPr>
+      <w:r>
+        <w:rPr>
+          <w:rtl w:val="0"/>
+        </w:rPr>
+        <w:t xml:space="preserve">Drove </w:t>
+      </w:r>
+      <w:r>
+        <w:rPr>
+          <w:rtl w:val="0"/>
+          <w:lang w:val="en-US"/>
+        </w:rPr>
+        <w:t xml:space="preserve">the </w:t>
+      </w:r>
+      <w:r>
+        <w:rPr>
+          <w:rtl w:val="0"/>
+          <w:lang w:val="en-US"/>
+        </w:rPr>
+        <w:t xml:space="preserve">upgrade of security posture and SDLC </w:t>
+      </w:r>
+      <w:r>
+        <w:rPr>
+          <w:rtl w:val="0"/>
+          <w:lang w:val="en-US"/>
+        </w:rPr>
+        <w:t xml:space="preserve">enhancements </w:t>
+      </w:r>
+      <w:r>
+        <w:rPr>
+          <w:rtl w:val="0"/>
+          <w:lang w:val="en-US"/>
+        </w:rPr>
+        <w:t>required for SOC1/SOC2 compliance.</w:t>
+      </w:r>
+    </w:p>
+    <w:p>
+      <w:pPr>
+        <w:pStyle w:val="Default"/>
+        <w:numPr>
+          <w:ilvl w:val="0"/>
+          <w:numId w:val="2"/>
+        </w:numPr>
+        <w:bidi w:val="0"/>
+        <w:spacing w:before="0" w:after="40" w:line="240" w:lineRule="auto"/>
+        <w:ind w:right="0"/>
+        <w:jc w:val="left"/>
+        <w:rPr>
+          <w:rtl w:val="0"/>
+          <w:lang w:val="en-US"/>
+        </w:rPr>
+      </w:pPr>
+      <w:r>
+        <w:rPr>
+          <w:rtl w:val="0"/>
+          <w:lang w:val="en-US"/>
+        </w:rPr>
+        <w:t>Performed due diligence related to investor financing and potential M&amp;A activity.</w:t>
+      </w:r>
+    </w:p>
+    <w:p>
+      <w:pPr>
+        <w:pStyle w:val="Default"/>
+        <w:tabs>
+          <w:tab w:val="left" w:pos="560"/>
+          <w:tab w:val="left" w:pos="1120"/>
+          <w:tab w:val="left" w:pos="1680"/>
+          <w:tab w:val="left" w:pos="2240"/>
+          <w:tab w:val="left" w:pos="2800"/>
+          <w:tab w:val="left" w:pos="3360"/>
+          <w:tab w:val="left" w:pos="3920"/>
+          <w:tab w:val="left" w:pos="4480"/>
+          <w:tab w:val="left" w:pos="5040"/>
+          <w:tab w:val="left" w:pos="5600"/>
+          <w:tab w:val="left" w:pos="6160"/>
+          <w:tab w:val="left" w:pos="6720"/>
+          <w:tab w:val="left" w:pos="7280"/>
+          <w:tab w:val="left" w:pos="7840"/>
+          <w:tab w:val="left" w:pos="8400"/>
+          <w:tab w:val="left" w:pos="8960"/>
+        </w:tabs>
+        <w:bidi w:val="0"/>
+        <w:spacing w:before="0" w:after="40" w:line="240" w:lineRule="auto"/>
+        <w:ind w:left="0" w:right="0" w:firstLine="0"/>
+        <w:jc w:val="left"/>
+        <w:rPr>
+          <w:rtl w:val="0"/>
+        </w:rPr>
+      </w:pPr>
+    </w:p>
+    <w:p>
+      <w:pPr>
+        <w:pStyle w:val="Default"/>
+        <w:tabs>
+          <w:tab w:val="left" w:pos="560"/>
+          <w:tab w:val="left" w:pos="1120"/>
+          <w:tab w:val="left" w:pos="1680"/>
+          <w:tab w:val="left" w:pos="2240"/>
+          <w:tab w:val="left" w:pos="2800"/>
+          <w:tab w:val="left" w:pos="3360"/>
+          <w:tab w:val="left" w:pos="3920"/>
+          <w:tab w:val="left" w:pos="4480"/>
+          <w:tab w:val="left" w:pos="5040"/>
+          <w:tab w:val="left" w:pos="5600"/>
+          <w:tab w:val="left" w:pos="6160"/>
+          <w:tab w:val="left" w:pos="6720"/>
+          <w:tab w:val="left" w:pos="7280"/>
+          <w:tab w:val="left" w:pos="7840"/>
+          <w:tab w:val="left" w:pos="8400"/>
+          <w:tab w:val="left" w:pos="8960"/>
+        </w:tabs>
+        <w:bidi w:val="0"/>
+        <w:spacing w:before="0" w:after="40" w:line="240" w:lineRule="auto"/>
+        <w:ind w:left="0" w:right="0" w:firstLine="0"/>
+        <w:jc w:val="left"/>
+        <w:rPr>
+          <w:rtl w:val="0"/>
+        </w:rPr>
+      </w:pPr>
+      <w:r>
+        <w:rPr>
           <w:b w:val="1"/>
           <w:bCs w:val="1"/>
           <w:rtl w:val="0"/>
@@ -1800,7 +2244,7 @@
         <w:pStyle w:val="Default"/>
         <w:numPr>
           <w:ilvl w:val="0"/>
-          <w:numId w:val="3"/>
+          <w:numId w:val="5"/>
         </w:numPr>
         <w:bidi w:val="0"/>
         <w:spacing w:before="0" w:after="40" w:line="240" w:lineRule="auto"/>
@@ -1834,7 +2278,7 @@
         <w:pStyle w:val="Default"/>
         <w:numPr>
           <w:ilvl w:val="0"/>
-          <w:numId w:val="3"/>
+          <w:numId w:val="5"/>
         </w:numPr>
         <w:bidi w:val="0"/>
         <w:spacing w:before="0" w:after="40" w:line="240" w:lineRule="auto"/>
@@ -1868,7 +2312,7 @@
         <w:pStyle w:val="Default"/>
         <w:numPr>
           <w:ilvl w:val="0"/>
-          <w:numId w:val="3"/>
+          <w:numId w:val="5"/>
         </w:numPr>
         <w:bidi w:val="0"/>
         <w:spacing w:before="0" w:after="40" w:line="240" w:lineRule="auto"/>
@@ -1942,7 +2386,7 @@
         <w:pStyle w:val="Default"/>
         <w:numPr>
           <w:ilvl w:val="0"/>
-          <w:numId w:val="3"/>
+          <w:numId w:val="5"/>
         </w:numPr>
         <w:bidi w:val="0"/>
         <w:spacing w:before="0" w:after="40" w:line="240" w:lineRule="auto"/>
@@ -2105,43 +2549,9 @@
         <w:ind w:left="0" w:right="0" w:firstLine="0"/>
         <w:jc w:val="left"/>
         <w:rPr>
-          <w:b w:val="1"/>
-          <w:bCs w:val="1"/>
-          <w:rtl w:val="0"/>
-        </w:rPr>
-      </w:pPr>
-      <w:r>
-        <w:rPr>
-          <w:b w:val="1"/>
-          <w:bCs w:val="1"/>
-          <w:rtl w:val="0"/>
-          <w:lang w:val="en-US"/>
-        </w:rPr>
-        <w:t>Manager of Development</w:t>
-      </w:r>
-      <w:r>
-        <w:rPr>
-          <w:b w:val="1"/>
-          <w:bCs w:val="1"/>
-          <w:rtl w:val="0"/>
-        </w:rPr>
-        <w:tab/>
-        <w:tab/>
-        <w:tab/>
-        <w:tab/>
-        <w:tab/>
-        <w:tab/>
-        <w:tab/>
-      </w:r>
-      <w:r>
-        <w:rPr>
-          <w:b w:val="1"/>
-          <w:bCs w:val="1"/>
-          <w:rtl w:val="0"/>
-          <w:lang w:val="en-US"/>
-        </w:rPr>
-        <w:t>America's Test Kitchen</w:t>
-      </w:r>
+          <w:rtl w:val="0"/>
+        </w:rPr>
+      </w:pPr>
     </w:p>
     <w:p>
       <w:pPr>
@@ -2172,158 +2582,6 @@
           <w:rtl w:val="0"/>
         </w:rPr>
       </w:pPr>
-      <w:r>
-        <w:rPr>
-          <w:rtl w:val="0"/>
-        </w:rPr>
-        <w:t>Nov 2010</w:t>
-      </w:r>
-      <w:r>
-        <w:rPr>
-          <w:rtl w:val="0"/>
-          <w:lang w:val="en-US"/>
-        </w:rPr>
-        <w:t>-</w:t>
-      </w:r>
-      <w:r>
-        <w:rPr>
-          <w:rtl w:val="0"/>
-        </w:rPr>
-        <w:t>Nov 2012</w:t>
-      </w:r>
-    </w:p>
-    <w:p>
-      <w:pPr>
-        <w:pStyle w:val="Default"/>
-        <w:bidi w:val="0"/>
-        <w:spacing w:before="80" w:after="80" w:line="240" w:lineRule="auto"/>
-        <w:ind w:left="0" w:right="0" w:firstLine="0"/>
-        <w:jc w:val="left"/>
-        <w:rPr>
-          <w:i w:val="1"/>
-          <w:iCs w:val="1"/>
-          <w:rtl w:val="0"/>
-        </w:rPr>
-      </w:pPr>
-      <w:r>
-        <w:rPr>
-          <w:i w:val="1"/>
-          <w:iCs w:val="1"/>
-          <w:rtl w:val="0"/>
-          <w:lang w:val="en-US"/>
-        </w:rPr>
-        <w:t>Led technical evolution from traditional media company to modern digital platform while unifying disparate systems.</w:t>
-      </w:r>
-    </w:p>
-    <w:p>
-      <w:pPr>
-        <w:pStyle w:val="Default"/>
-        <w:numPr>
-          <w:ilvl w:val="0"/>
-          <w:numId w:val="2"/>
-        </w:numPr>
-        <w:bidi w:val="0"/>
-        <w:spacing w:before="0" w:after="40" w:line="240" w:lineRule="auto"/>
-        <w:ind w:right="0"/>
-        <w:jc w:val="left"/>
-        <w:rPr>
-          <w:rFonts w:ascii="Helvetica" w:hAnsi="Helvetica"/>
-          <w:rtl w:val="0"/>
-          <w:lang w:val="en-US"/>
-        </w:rPr>
-      </w:pPr>
-      <w:r>
-        <w:rPr>
-          <w:rFonts w:ascii="Helvetica" w:hAnsi="Helvetica"/>
-          <w:rtl w:val="0"/>
-          <w:lang w:val="en-US"/>
-        </w:rPr>
-        <w:t>Led creation</w:t>
-      </w:r>
-      <w:r>
-        <w:rPr>
-          <w:rFonts w:ascii="Helvetica" w:hAnsi="Helvetica"/>
-          <w:b w:val="1"/>
-          <w:bCs w:val="1"/>
-          <w:i w:val="1"/>
-          <w:iCs w:val="1"/>
-          <w:rtl w:val="0"/>
-          <w:lang w:val="en-US"/>
-        </w:rPr>
-        <w:t xml:space="preserve"> </w:t>
-      </w:r>
-      <w:r>
-        <w:rPr>
-          <w:rFonts w:ascii="Helvetica" w:hAnsi="Helvetica"/>
-          <w:rtl w:val="0"/>
-          <w:lang w:val="en-US"/>
-        </w:rPr>
-        <w:t xml:space="preserve">of </w:t>
-      </w:r>
-      <w:r>
-        <w:rPr>
-          <w:rFonts w:ascii="Helvetica" w:hAnsi="Helvetica"/>
-          <w:rtl w:val="0"/>
-          <w:lang w:val="en-US"/>
-        </w:rPr>
-        <w:t xml:space="preserve">an </w:t>
-      </w:r>
-      <w:r>
-        <w:rPr>
-          <w:rFonts w:ascii="Helvetica" w:hAnsi="Helvetica"/>
-          <w:rtl w:val="0"/>
-          <w:lang w:val="en-US"/>
-        </w:rPr>
-        <w:t>online cooking school, achieving highest retention of any product in company history.</w:t>
-      </w:r>
-    </w:p>
-    <w:p>
-      <w:pPr>
-        <w:pStyle w:val="Default"/>
-        <w:numPr>
-          <w:ilvl w:val="0"/>
-          <w:numId w:val="2"/>
-        </w:numPr>
-        <w:bidi w:val="0"/>
-        <w:spacing w:before="0" w:after="40" w:line="240" w:lineRule="auto"/>
-        <w:ind w:right="0"/>
-        <w:jc w:val="left"/>
-        <w:rPr>
-          <w:rFonts w:ascii="Helvetica" w:hAnsi="Helvetica"/>
-          <w:rtl w:val="0"/>
-          <w:lang w:val="en-US"/>
-        </w:rPr>
-      </w:pPr>
-      <w:r>
-        <w:rPr>
-          <w:rFonts w:ascii="Helvetica" w:hAnsi="Helvetica"/>
-          <w:rtl w:val="0"/>
-          <w:lang w:val="en-US"/>
-        </w:rPr>
-        <w:t xml:space="preserve">Managed migration of 2M+ users across multiple sites, </w:t>
-      </w:r>
-      <w:r>
-        <w:rPr>
-          <w:rFonts w:ascii="Helvetica" w:hAnsi="Helvetica"/>
-          <w:rtl w:val="0"/>
-          <w:lang w:val="en-US"/>
-        </w:rPr>
-        <w:t>featuring a</w:t>
-      </w:r>
-      <w:r>
-        <w:rPr>
-          <w:rFonts w:ascii="Helvetica" w:hAnsi="Helvetica"/>
-          <w:rtl w:val="0"/>
-          <w:lang w:val="en-US"/>
-        </w:rPr>
-        <w:t xml:space="preserve"> unified database and single sign-on.</w:t>
-      </w:r>
-    </w:p>
-    <w:p>
-      <w:pPr>
-        <w:pStyle w:val="Body"/>
-        <w:bidi w:val="0"/>
-      </w:pPr>
     </w:p>
     <w:p>
       <w:pPr>
@@ -2351,6 +2609,36 @@
         <w:ind w:left="0" w:right="0" w:firstLine="0"/>
         <w:jc w:val="left"/>
         <w:rPr>
+          <w:rtl w:val="0"/>
+        </w:rPr>
+      </w:pPr>
+    </w:p>
+    <w:p>
+      <w:pPr>
+        <w:pStyle w:val="Default"/>
+        <w:tabs>
+          <w:tab w:val="left" w:pos="560"/>
+          <w:tab w:val="left" w:pos="1120"/>
+          <w:tab w:val="left" w:pos="1680"/>
+          <w:tab w:val="left" w:pos="2240"/>
+          <w:tab w:val="left" w:pos="2800"/>
+          <w:tab w:val="left" w:pos="3360"/>
+          <w:tab w:val="left" w:pos="3920"/>
+          <w:tab w:val="left" w:pos="4480"/>
+          <w:tab w:val="left" w:pos="5040"/>
+          <w:tab w:val="left" w:pos="5600"/>
+          <w:tab w:val="left" w:pos="6160"/>
+          <w:tab w:val="left" w:pos="6720"/>
+          <w:tab w:val="left" w:pos="7280"/>
+          <w:tab w:val="left" w:pos="7840"/>
+          <w:tab w:val="left" w:pos="8400"/>
+          <w:tab w:val="left" w:pos="8960"/>
+        </w:tabs>
+        <w:bidi w:val="0"/>
+        <w:spacing w:before="0" w:line="240" w:lineRule="auto"/>
+        <w:ind w:left="0" w:right="0" w:firstLine="0"/>
+        <w:jc w:val="left"/>
+        <w:rPr>
           <w:b w:val="1"/>
           <w:bCs w:val="1"/>
           <w:rtl w:val="0"/>
@@ -2363,16 +2651,21 @@
           <w:rtl w:val="0"/>
           <w:lang w:val="en-US"/>
         </w:rPr>
-        <w:t xml:space="preserve">17 additional years </w:t>
+        <w:t>Manager of Development</w:t>
       </w:r>
       <w:r>
         <w:rPr>
           <w:b w:val="1"/>
           <w:bCs w:val="1"/>
           <w:rtl w:val="0"/>
-          <w:lang w:val="en-US"/>
-        </w:rPr>
-        <w:t xml:space="preserve">of engineering and </w:t>
+        </w:rPr>
+        <w:tab/>
+        <w:tab/>
+        <w:tab/>
+        <w:tab/>
+        <w:tab/>
+        <w:tab/>
+        <w:tab/>
       </w:r>
       <w:r>
         <w:rPr>
@@ -2381,7 +2674,183 @@
           <w:rtl w:val="0"/>
           <w:lang w:val="en-US"/>
         </w:rPr>
-        <w:t>leadership experience.</w:t>
+        <w:t>America's Test Kitchen</w:t>
+      </w:r>
+    </w:p>
+    <w:p>
+      <w:pPr>
+        <w:pStyle w:val="Default"/>
+        <w:tabs>
+          <w:tab w:val="left" w:pos="560"/>
+          <w:tab w:val="left" w:pos="1120"/>
+          <w:tab w:val="left" w:pos="1680"/>
+          <w:tab w:val="left" w:pos="2240"/>
+          <w:tab w:val="left" w:pos="2800"/>
+          <w:tab w:val="left" w:pos="3360"/>
+          <w:tab w:val="left" w:pos="3920"/>
+          <w:tab w:val="left" w:pos="4480"/>
+          <w:tab w:val="left" w:pos="5040"/>
+          <w:tab w:val="left" w:pos="5600"/>
+          <w:tab w:val="left" w:pos="6160"/>
+          <w:tab w:val="left" w:pos="6720"/>
+          <w:tab w:val="left" w:pos="7280"/>
+          <w:tab w:val="left" w:pos="7840"/>
+          <w:tab w:val="left" w:pos="8400"/>
+          <w:tab w:val="left" w:pos="8960"/>
+        </w:tabs>
+        <w:bidi w:val="0"/>
+        <w:spacing w:before="0" w:line="240" w:lineRule="auto"/>
+        <w:ind w:left="0" w:right="0" w:firstLine="0"/>
+        <w:jc w:val="left"/>
+        <w:rPr>
+          <w:rtl w:val="0"/>
+        </w:rPr>
+      </w:pPr>
+      <w:r>
+        <w:rPr>
+          <w:rtl w:val="0"/>
+        </w:rPr>
+        <w:t>Nov 2010</w:t>
+      </w:r>
+      <w:r>
+        <w:rPr>
+          <w:rtl w:val="0"/>
+          <w:lang w:val="en-US"/>
+        </w:rPr>
+        <w:t>-</w:t>
+      </w:r>
+      <w:r>
+        <w:rPr>
+          <w:rtl w:val="0"/>
+        </w:rPr>
+        <w:t>Nov 2012</w:t>
+      </w:r>
+    </w:p>
+    <w:p>
+      <w:pPr>
+        <w:pStyle w:val="Default"/>
+        <w:bidi w:val="0"/>
+        <w:spacing w:before="80" w:after="80" w:line="240" w:lineRule="auto"/>
+        <w:ind w:left="0" w:right="0" w:firstLine="0"/>
+        <w:jc w:val="left"/>
+        <w:rPr>
+          <w:i w:val="1"/>
+          <w:iCs w:val="1"/>
+          <w:rtl w:val="0"/>
+        </w:rPr>
+      </w:pPr>
+      <w:r>
+        <w:rPr>
+          <w:i w:val="1"/>
+          <w:iCs w:val="1"/>
+          <w:rtl w:val="0"/>
+          <w:lang w:val="en-US"/>
+        </w:rPr>
+        <w:t>Led technical evolution from traditional media company to modern digital platform while unifying disparate systems.</w:t>
+      </w:r>
+    </w:p>
+    <w:p>
+      <w:pPr>
+        <w:pStyle w:val="Default"/>
+        <w:numPr>
+          <w:ilvl w:val="0"/>
+          <w:numId w:val="2"/>
+        </w:numPr>
+        <w:bidi w:val="0"/>
+        <w:spacing w:before="0" w:after="40" w:line="240" w:lineRule="auto"/>
+        <w:ind w:right="0"/>
+        <w:jc w:val="left"/>
+        <w:rPr>
+          <w:rFonts w:ascii="Helvetica" w:hAnsi="Helvetica"/>
+          <w:rtl w:val="0"/>
+          <w:lang w:val="en-US"/>
+        </w:rPr>
+      </w:pPr>
+      <w:r>
+        <w:rPr>
+          <w:rFonts w:ascii="Helvetica" w:hAnsi="Helvetica"/>
+          <w:rtl w:val="0"/>
+          <w:lang w:val="en-US"/>
+        </w:rPr>
+        <w:t>Led creation</w:t>
+      </w:r>
+      <w:r>
+        <w:rPr>
+          <w:rFonts w:ascii="Helvetica" w:hAnsi="Helvetica"/>
+          <w:b w:val="1"/>
+          <w:bCs w:val="1"/>
+          <w:i w:val="1"/>
+          <w:iCs w:val="1"/>
+          <w:rtl w:val="0"/>
+          <w:lang w:val="en-US"/>
+        </w:rPr>
+        <w:t xml:space="preserve"> </w:t>
+      </w:r>
+      <w:r>
+        <w:rPr>
+          <w:rFonts w:ascii="Helvetica" w:hAnsi="Helvetica"/>
+          <w:rtl w:val="0"/>
+          <w:lang w:val="en-US"/>
+        </w:rPr>
+        <w:t xml:space="preserve">of </w:t>
+      </w:r>
+      <w:r>
+        <w:rPr>
+          <w:rFonts w:ascii="Helvetica" w:hAnsi="Helvetica"/>
+          <w:rtl w:val="0"/>
+          <w:lang w:val="en-US"/>
+        </w:rPr>
+        <w:t xml:space="preserve">an </w:t>
+      </w:r>
+      <w:r>
+        <w:rPr>
+          <w:rFonts w:ascii="Helvetica" w:hAnsi="Helvetica"/>
+          <w:rtl w:val="0"/>
+          <w:lang w:val="en-US"/>
+        </w:rPr>
+        <w:t>online cooking school, achieving highest retention of any product in company history.</w:t>
+      </w:r>
+    </w:p>
+    <w:p>
+      <w:pPr>
+        <w:pStyle w:val="Default"/>
+        <w:numPr>
+          <w:ilvl w:val="0"/>
+          <w:numId w:val="2"/>
+        </w:numPr>
+        <w:bidi w:val="0"/>
+        <w:spacing w:before="0" w:after="40" w:line="240" w:lineRule="auto"/>
+        <w:ind w:right="0"/>
+        <w:jc w:val="left"/>
+        <w:rPr>
+          <w:rFonts w:ascii="Helvetica" w:hAnsi="Helvetica"/>
+          <w:rtl w:val="0"/>
+          <w:lang w:val="en-US"/>
+        </w:rPr>
+      </w:pPr>
+      <w:r>
+        <w:rPr>
+          <w:rFonts w:ascii="Helvetica" w:hAnsi="Helvetica"/>
+          <w:rtl w:val="0"/>
+          <w:lang w:val="en-US"/>
+        </w:rPr>
+        <w:t xml:space="preserve">Managed migration of 2M+ users across multiple sites, </w:t>
+      </w:r>
+      <w:r>
+        <w:rPr>
+          <w:rFonts w:ascii="Helvetica" w:hAnsi="Helvetica"/>
+          <w:rtl w:val="0"/>
+          <w:lang w:val="en-US"/>
+        </w:rPr>
+        <w:t>featuring a</w:t>
+      </w:r>
+      <w:r>
+        <w:rPr>
+          <w:rFonts w:ascii="Helvetica" w:hAnsi="Helvetica"/>
+          <w:rtl w:val="0"/>
+          <w:lang w:val="en-US"/>
+        </w:rPr>
+        <w:t xml:space="preserve"> unified database and single sign-on.</w:t>
       </w:r>
     </w:p>
     <w:p>
@@ -3376,6 +3845,266 @@
       </w:rPr>
     </w:lvl>
   </w:abstractNum>
+  <w:abstractNum w:abstractNumId="2">
+    <w:multiLevelType w:val="hybridMultilevel"/>
+    <w:numStyleLink w:val="Dash"/>
+  </w:abstractNum>
+  <w:abstractNum w:abstractNumId="3">
+    <w:multiLevelType w:val="hybridMultilevel"/>
+    <w:styleLink w:val="Dash"/>
+    <w:lvl w:ilvl="0">
+      <w:start w:val="1"/>
+      <w:numFmt w:val="bullet"/>
+      <w:suff w:val="tab"/>
+      <w:lvlText w:val="-"/>
+      <w:lvlJc w:val="left"/>
+      <w:pPr>
+        <w:ind w:left="262" w:hanging="262"/>
+      </w:pPr>
+      <w:rPr>
+        <w:rFonts w:hAnsi="Arial Unicode MS"/>
+        <w:caps w:val="0"/>
+        <w:smallCaps w:val="0"/>
+        <w:strike w:val="0"/>
+        <w:dstrike w:val="0"/>
+        <w:outline w:val="0"/>
+        <w:emboss w:val="0"/>
+        <w:imprint w:val="0"/>
+        <w:spacing w:val="0"/>
+        <w:w w:val="100"/>
+        <w:kern w:val="0"/>
+        <w:position w:val="4"/>
+        <w:sz w:val="29"/>
+        <w:szCs w:val="29"/>
+        <w:highlight w:val="none"/>
+        <w:vertAlign w:val="baseline"/>
+      </w:rPr>
+    </w:lvl>
+    <w:lvl w:ilvl="1">
+      <w:start w:val="1"/>
+      <w:numFmt w:val="bullet"/>
+      <w:suff w:val="tab"/>
+      <w:lvlText w:val="-"/>
+      <w:lvlJc w:val="left"/>
+      <w:pPr>
+        <w:ind w:left="502" w:hanging="262"/>
+      </w:pPr>
+      <w:rPr>
+        <w:rFonts w:hAnsi="Arial Unicode MS"/>
+        <w:caps w:val="0"/>
+        <w:smallCaps w:val="0"/>
+        <w:strike w:val="0"/>
+        <w:dstrike w:val="0"/>
+        <w:outline w:val="0"/>
+        <w:emboss w:val="0"/>
+        <w:imprint w:val="0"/>
+        <w:spacing w:val="0"/>
+        <w:w w:val="100"/>
+        <w:kern w:val="0"/>
+        <w:position w:val="4"/>
+        <w:sz w:val="29"/>
+        <w:szCs w:val="29"/>
+        <w:highlight w:val="none"/>
+        <w:vertAlign w:val="baseline"/>
+      </w:rPr>
+    </w:lvl>
+    <w:lvl w:ilvl="2">
+      <w:start w:val="1"/>
+      <w:numFmt w:val="bullet"/>
+      <w:suff w:val="tab"/>
+      <w:lvlText w:val="-"/>
+      <w:lvlJc w:val="left"/>
+      <w:pPr>
+        <w:ind w:left="742" w:hanging="262"/>
+      </w:pPr>
+      <w:rPr>
+        <w:rFonts w:hAnsi="Arial Unicode MS"/>
+        <w:caps w:val="0"/>
+        <w:smallCaps w:val="0"/>
+        <w:strike w:val="0"/>
+        <w:dstrike w:val="0"/>
+        <w:outline w:val="0"/>
+        <w:emboss w:val="0"/>
+        <w:imprint w:val="0"/>
+        <w:spacing w:val="0"/>
+        <w:w w:val="100"/>
+        <w:kern w:val="0"/>
+        <w:position w:val="4"/>
+        <w:sz w:val="29"/>
+        <w:szCs w:val="29"/>
+        <w:highlight w:val="none"/>
+        <w:vertAlign w:val="baseline"/>
+      </w:rPr>
+    </w:lvl>
+    <w:lvl w:ilvl="3">
+      <w:start w:val="1"/>
+      <w:numFmt w:val="bullet"/>
+      <w:suff w:val="tab"/>
+      <w:lvlText w:val="-"/>
+      <w:lvlJc w:val="left"/>
+      <w:pPr>
+        <w:ind w:left="982" w:hanging="262"/>
+      </w:pPr>
+      <w:rPr>
+        <w:rFonts w:hAnsi="Arial Unicode MS"/>
+        <w:caps w:val="0"/>
+        <w:smallCaps w:val="0"/>
+        <w:strike w:val="0"/>
+        <w:dstrike w:val="0"/>
+        <w:outline w:val="0"/>
+        <w:emboss w:val="0"/>
+        <w:imprint w:val="0"/>
+        <w:spacing w:val="0"/>
+        <w:w w:val="100"/>
+        <w:kern w:val="0"/>
+        <w:position w:val="4"/>
+        <w:sz w:val="29"/>
+        <w:szCs w:val="29"/>
+        <w:highlight w:val="none"/>
+        <w:vertAlign w:val="baseline"/>
+      </w:rPr>
+    </w:lvl>
+    <w:lvl w:ilvl="4">
+      <w:start w:val="1"/>
+      <w:numFmt w:val="bullet"/>
+      <w:suff w:val="tab"/>
+      <w:lvlText w:val="-"/>
+      <w:lvlJc w:val="left"/>
+      <w:pPr>
+        <w:ind w:left="1222" w:hanging="262"/>
+      </w:pPr>
+      <w:rPr>
+        <w:rFonts w:hAnsi="Arial Unicode MS"/>
+        <w:caps w:val="0"/>
+        <w:smallCaps w:val="0"/>
+        <w:strike w:val="0"/>
+        <w:dstrike w:val="0"/>
+        <w:outline w:val="0"/>
+        <w:emboss w:val="0"/>
+        <w:imprint w:val="0"/>
+        <w:spacing w:val="0"/>
+        <w:w w:val="100"/>
+        <w:kern w:val="0"/>
+        <w:position w:val="4"/>
+        <w:sz w:val="29"/>
+        <w:szCs w:val="29"/>
+        <w:highlight w:val="none"/>
+        <w:vertAlign w:val="baseline"/>
+      </w:rPr>
+    </w:lvl>
+    <w:lvl w:ilvl="5">
+      <w:start w:val="1"/>
+      <w:numFmt w:val="bullet"/>
+      <w:suff w:val="tab"/>
+      <w:lvlText w:val="-"/>
+      <w:lvlJc w:val="left"/>
+      <w:pPr>
+        <w:ind w:left="1462" w:hanging="262"/>
+      </w:pPr>
+      <w:rPr>
+        <w:rFonts w:hAnsi="Arial Unicode MS"/>
+        <w:caps w:val="0"/>
+        <w:smallCaps w:val="0"/>
+        <w:strike w:val="0"/>
+        <w:dstrike w:val="0"/>
+        <w:outline w:val="0"/>
+        <w:emboss w:val="0"/>
+        <w:imprint w:val="0"/>
+        <w:spacing w:val="0"/>
+        <w:w w:val="100"/>
+        <w:kern w:val="0"/>
+        <w:position w:val="4"/>
+        <w:sz w:val="29"/>
+        <w:szCs w:val="29"/>
+        <w:highlight w:val="none"/>
+        <w:vertAlign w:val="baseline"/>
+      </w:rPr>
+    </w:lvl>
+    <w:lvl w:ilvl="6">
+      <w:start w:val="1"/>
+      <w:numFmt w:val="bullet"/>
+      <w:suff w:val="tab"/>
+      <w:lvlText w:val="-"/>
+      <w:lvlJc w:val="left"/>
+      <w:pPr>
+        <w:ind w:left="1702" w:hanging="262"/>
+      </w:pPr>
+      <w:rPr>
+        <w:rFonts w:hAnsi="Arial Unicode MS"/>
+        <w:caps w:val="0"/>
+        <w:smallCaps w:val="0"/>
+        <w:strike w:val="0"/>
+        <w:dstrike w:val="0"/>
+        <w:outline w:val="0"/>
+        <w:emboss w:val="0"/>
+        <w:imprint w:val="0"/>
+        <w:spacing w:val="0"/>
+        <w:w w:val="100"/>
+        <w:kern w:val="0"/>
+        <w:position w:val="4"/>
+        <w:sz w:val="29"/>
+        <w:szCs w:val="29"/>
+        <w:highlight w:val="none"/>
+        <w:vertAlign w:val="baseline"/>
+      </w:rPr>
+    </w:lvl>
+    <w:lvl w:ilvl="7">
+      <w:start w:val="1"/>
+      <w:numFmt w:val="bullet"/>
+      <w:suff w:val="tab"/>
+      <w:lvlText w:val="-"/>
+      <w:lvlJc w:val="left"/>
+      <w:pPr>
+        <w:ind w:left="1942" w:hanging="262"/>
+      </w:pPr>
+      <w:rPr>
+        <w:rFonts w:hAnsi="Arial Unicode MS"/>
+        <w:caps w:val="0"/>
+        <w:smallCaps w:val="0"/>
+        <w:strike w:val="0"/>
+        <w:dstrike w:val="0"/>
+        <w:outline w:val="0"/>
+        <w:emboss w:val="0"/>
+        <w:imprint w:val="0"/>
+        <w:spacing w:val="0"/>
+        <w:w w:val="100"/>
+        <w:kern w:val="0"/>
+        <w:position w:val="4"/>
+        <w:sz w:val="29"/>
+        <w:szCs w:val="29"/>
+        <w:highlight w:val="none"/>
+        <w:vertAlign w:val="baseline"/>
+      </w:rPr>
+    </w:lvl>
+    <w:lvl w:ilvl="8">
+      <w:start w:val="1"/>
+      <w:numFmt w:val="bullet"/>
+      <w:suff w:val="tab"/>
+      <w:lvlText w:val="-"/>
+      <w:lvlJc w:val="left"/>
+      <w:pPr>
+        <w:ind w:left="2182" w:hanging="262"/>
+      </w:pPr>
+      <w:rPr>
+        <w:rFonts w:hAnsi="Arial Unicode MS"/>
+        <w:caps w:val="0"/>
+        <w:smallCaps w:val="0"/>
+        <w:strike w:val="0"/>
+        <w:dstrike w:val="0"/>
+        <w:outline w:val="0"/>
+        <w:emboss w:val="0"/>
+        <w:imprint w:val="0"/>
+        <w:spacing w:val="0"/>
+        <w:w w:val="100"/>
+        <w:kern w:val="0"/>
+        <w:position w:val="4"/>
+        <w:sz w:val="29"/>
+        <w:szCs w:val="29"/>
+        <w:highlight w:val="none"/>
+        <w:vertAlign w:val="baseline"/>
+      </w:rPr>
+    </w:lvl>
+  </w:abstractNum>
   <w:num w:numId="1">
     <w:abstractNumId w:val="1"/>
   </w:num>
@@ -3383,6 +4112,12 @@
     <w:abstractNumId w:val="0"/>
   </w:num>
   <w:num w:numId="3">
+    <w:abstractNumId w:val="3"/>
+  </w:num>
+  <w:num w:numId="4">
+    <w:abstractNumId w:val="2"/>
+  </w:num>
+  <w:num w:numId="5">
     <w:abstractNumId w:val="0"/>
     <w:lvlOverride w:ilvl="0">
       <w:lvl w:ilvl="0">
@@ -4067,6 +4802,14 @@
         </w14:solidFill>
       </w14:textFill>
     </w:rPr>
+  </w:style>
+  <w:style w:type="numbering" w:styleId="Dash">
+    <w:name w:val="Dash"/>
+    <w:pPr>
+      <w:numPr>
+        <w:numId w:val="3"/>
+      </w:numPr>
+    </w:pPr>
   </w:style>
 </w:styles>
 </file>

</xml_diff>